<commit_message>
added new use case
</commit_message>
<xml_diff>
--- a/Documentación/Oficial/Casos de Uso/IT-SI-SD-F002 V1.0 Use case - copia.docx
+++ b/Documentación/Oficial/Casos de Uso/IT-SI-SD-F002 V1.0 Use case - copia.docx
@@ -1,6 +1,6 @@
 
 <file path=word/document.xml><?xml version="1.0" encoding="utf-8"?>
-<w:document xmlns:wpc="http://schemas.microsoft.com/office/word/2010/wordprocessingCanvas" xmlns:cx="http://schemas.microsoft.com/office/drawing/2014/chartex" xmlns:cx1="http://schemas.microsoft.com/office/drawing/2015/9/8/chartex" xmlns:cx2="http://schemas.microsoft.com/office/drawing/2015/10/21/chartex" xmlns:cx3="http://schemas.microsoft.com/office/drawing/2016/5/9/chartex" xmlns:cx4="http://schemas.microsoft.com/office/drawing/2016/5/10/chartex" xmlns:cx5="http://schemas.microsoft.com/office/drawing/2016/5/11/chartex" xmlns:cx6="http://schemas.microsoft.com/office/drawing/2016/5/12/chartex" xmlns:cx7="http://schemas.microsoft.com/office/drawing/2016/5/13/chartex" xmlns:cx8="http://schemas.microsoft.com/office/drawing/2016/5/14/chartex" xmlns:mc="http://schemas.openxmlformats.org/markup-compatibility/2006" xmlns:aink="http://schemas.microsoft.com/office/drawing/2016/ink" xmlns:am3d="http://schemas.microsoft.com/office/drawing/2017/model3d" xmlns:o="urn:schemas-microsoft-com:office:office" xmlns:r="http://schemas.openxmlformats.org/officeDocument/2006/relationships" xmlns:m="http://schemas.openxmlformats.org/officeDocument/2006/math" xmlns:v="urn:schemas-microsoft-com:vml" xmlns:wp14="http://schemas.microsoft.com/office/word/2010/wordprocessingDrawing" xmlns:wp="http://schemas.openxmlformats.org/drawingml/2006/wordprocessingDrawing" xmlns:w10="urn:schemas-microsoft-com:office:word" xmlns:w="http://schemas.openxmlformats.org/wordprocessingml/2006/main" xmlns:w14="http://schemas.microsoft.com/office/word/2010/wordml" xmlns:w15="http://schemas.microsoft.com/office/word/2012/wordml" xmlns:w16cid="http://schemas.microsoft.com/office/word/2016/wordml/cid" xmlns:w16se="http://schemas.microsoft.com/office/word/2015/wordml/symex" xmlns:wpg="http://schemas.microsoft.com/office/word/2010/wordprocessingGroup" xmlns:wpi="http://schemas.microsoft.com/office/word/2010/wordprocessingInk" xmlns:wne="http://schemas.microsoft.com/office/word/2006/wordml" xmlns:wps="http://schemas.microsoft.com/office/word/2010/wordprocessingShape" mc:Ignorable="w14 w15 w16se w16cid wp14">
+<w:document xmlns:wpc="http://schemas.microsoft.com/office/word/2010/wordprocessingCanvas" xmlns:cx="http://schemas.microsoft.com/office/drawing/2014/chartex" xmlns:cx1="http://schemas.microsoft.com/office/drawing/2015/9/8/chartex" xmlns:cx2="http://schemas.microsoft.com/office/drawing/2015/10/21/chartex" xmlns:cx3="http://schemas.microsoft.com/office/drawing/2016/5/9/chartex" xmlns:cx4="http://schemas.microsoft.com/office/drawing/2016/5/10/chartex" xmlns:cx5="http://schemas.microsoft.com/office/drawing/2016/5/11/chartex" xmlns:cx6="http://schemas.microsoft.com/office/drawing/2016/5/12/chartex" xmlns:cx7="http://schemas.microsoft.com/office/drawing/2016/5/13/chartex" xmlns:cx8="http://schemas.microsoft.com/office/drawing/2016/5/14/chartex" xmlns:mc="http://schemas.openxmlformats.org/markup-compatibility/2006" xmlns:aink="http://schemas.microsoft.com/office/drawing/2016/ink" xmlns:am3d="http://schemas.microsoft.com/office/drawing/2017/model3d" xmlns:o="urn:schemas-microsoft-com:office:office" xmlns:oel="http://schemas.microsoft.com/office/2019/extlst" xmlns:r="http://schemas.openxmlformats.org/officeDocument/2006/relationships" xmlns:m="http://schemas.openxmlformats.org/officeDocument/2006/math" xmlns:v="urn:schemas-microsoft-com:vml" xmlns:wp14="http://schemas.microsoft.com/office/word/2010/wordprocessingDrawing" xmlns:wp="http://schemas.openxmlformats.org/drawingml/2006/wordprocessingDrawing" xmlns:w10="urn:schemas-microsoft-com:office:word" xmlns:w="http://schemas.openxmlformats.org/wordprocessingml/2006/main" xmlns:w14="http://schemas.microsoft.com/office/word/2010/wordml" xmlns:w15="http://schemas.microsoft.com/office/word/2012/wordml" xmlns:w16cex="http://schemas.microsoft.com/office/word/2018/wordml/cex" xmlns:w16cid="http://schemas.microsoft.com/office/word/2016/wordml/cid" xmlns:w16="http://schemas.microsoft.com/office/word/2018/wordml" xmlns:w16du="http://schemas.microsoft.com/office/word/2023/wordml/word16du" xmlns:w16sdtdh="http://schemas.microsoft.com/office/word/2020/wordml/sdtdatahash" xmlns:w16sdtfl="http://schemas.microsoft.com/office/word/2024/wordml/sdtformatlock" xmlns:w16se="http://schemas.microsoft.com/office/word/2015/wordml/symex" xmlns:wpg="http://schemas.microsoft.com/office/word/2010/wordprocessingGroup" xmlns:wpi="http://schemas.microsoft.com/office/word/2010/wordprocessingInk" xmlns:wne="http://schemas.microsoft.com/office/word/2006/wordml" xmlns:wps="http://schemas.microsoft.com/office/word/2010/wordprocessingShape" mc:Ignorable="w14 w15 w16se w16cid w16 w16cex w16sdtdh w16sdtfl w16du wp14">
   <w:body>
     <w:tbl>
       <w:tblPr>
@@ -420,7 +420,7 @@
             <w:hyperlink r:id="rId9" w:history="1">
               <w:r>
                 <w:rPr>
-                  <w:rStyle w:val="Hipervnculo"/>
+                  <w:rStyle w:val="Hyperlink"/>
                   <w:rFonts w:ascii="Calibri" w:eastAsia="Times New Roman" w:hAnsi="Calibri" w:cs="Calibri"/>
                   <w:lang w:eastAsia="es-MX"/>
                 </w:rPr>
@@ -438,7 +438,7 @@
             <w:hyperlink r:id="rId10" w:history="1">
               <w:r>
                 <w:rPr>
-                  <w:rStyle w:val="Hipervnculo"/>
+                  <w:rStyle w:val="Hyperlink"/>
                   <w:rFonts w:ascii="Calibri" w:eastAsia="Times New Roman" w:hAnsi="Calibri" w:cs="Calibri"/>
                   <w:lang w:eastAsia="es-MX"/>
                 </w:rPr>
@@ -456,7 +456,7 @@
             <w:hyperlink r:id="rId11" w:history="1">
               <w:r>
                 <w:rPr>
-                  <w:rStyle w:val="Hipervnculo"/>
+                  <w:rStyle w:val="Hyperlink"/>
                   <w:rFonts w:ascii="Calibri" w:eastAsia="Times New Roman" w:hAnsi="Calibri" w:cs="Calibri"/>
                   <w:lang w:eastAsia="es-MX"/>
                 </w:rPr>
@@ -547,7 +547,7 @@
           </w:tcPr>
           <w:p>
             <w:pPr>
-              <w:pStyle w:val="Prrafodelista"/>
+              <w:pStyle w:val="ListParagraph"/>
               <w:numPr>
                 <w:ilvl w:val="0"/>
                 <w:numId w:val="9"/>
@@ -570,7 +570,7 @@
           </w:p>
           <w:p>
             <w:pPr>
-              <w:pStyle w:val="Prrafodelista"/>
+              <w:pStyle w:val="ListParagraph"/>
               <w:numPr>
                 <w:ilvl w:val="0"/>
                 <w:numId w:val="9"/>
@@ -588,22 +588,12 @@
                 <w:color w:val="000000"/>
                 <w:lang w:eastAsia="es-MX"/>
               </w:rPr>
-              <w:t>El operador ha</w:t>
-            </w:r>
-            <w:bookmarkStart w:id="0" w:name="_GoBack"/>
-            <w:bookmarkEnd w:id="0"/>
-            <w:r>
-              <w:rPr>
-                <w:rFonts w:ascii="Calibri" w:eastAsia="Times New Roman" w:hAnsi="Calibri" w:cs="Calibri"/>
-                <w:color w:val="000000"/>
-                <w:lang w:eastAsia="es-MX"/>
-              </w:rPr>
-              <w:t xml:space="preserve"> capturado una línea de producción.</w:t>
-            </w:r>
-          </w:p>
-          <w:p>
-            <w:pPr>
-              <w:pStyle w:val="Prrafodelista"/>
+              <w:t>El operador ha capturado una línea de producción.</w:t>
+            </w:r>
+          </w:p>
+          <w:p>
+            <w:pPr>
+              <w:pStyle w:val="ListParagraph"/>
               <w:numPr>
                 <w:ilvl w:val="0"/>
                 <w:numId w:val="9"/>
@@ -626,7 +616,7 @@
           </w:p>
           <w:p>
             <w:pPr>
-              <w:pStyle w:val="Prrafodelista"/>
+              <w:pStyle w:val="ListParagraph"/>
               <w:numPr>
                 <w:ilvl w:val="0"/>
                 <w:numId w:val="9"/>
@@ -2829,6 +2819,14 @@
                 <w:lang w:eastAsia="es-MX"/>
               </w:rPr>
             </w:pPr>
+            <w:r>
+              <w:rPr>
+                <w:rFonts w:ascii="Calibri" w:eastAsia="Times New Roman" w:hAnsi="Calibri" w:cs="Calibri"/>
+                <w:color w:val="000000"/>
+                <w:lang w:eastAsia="es-MX"/>
+              </w:rPr>
+              <w:t>6</w:t>
+            </w:r>
           </w:p>
         </w:tc>
         <w:tc>
@@ -2855,6 +2853,14 @@
                 <w:lang w:eastAsia="es-MX"/>
               </w:rPr>
             </w:pPr>
+            <w:r>
+              <w:rPr>
+                <w:rFonts w:ascii="Calibri" w:eastAsia="Times New Roman" w:hAnsi="Calibri" w:cs="Calibri"/>
+                <w:color w:val="000000"/>
+                <w:lang w:eastAsia="es-MX"/>
+              </w:rPr>
+              <w:t>El sistema realiza el calculo de canastas y piezas procesadas y los almacena internamente para uso posterior.</w:t>
+            </w:r>
           </w:p>
         </w:tc>
         <w:tc>
@@ -3384,6 +3390,14 @@
                 <w:lang w:eastAsia="es-MX"/>
               </w:rPr>
             </w:pPr>
+            <w:r>
+              <w:rPr>
+                <w:rFonts w:ascii="Calibri" w:eastAsia="Times New Roman" w:hAnsi="Calibri" w:cs="Calibri"/>
+                <w:color w:val="000000"/>
+                <w:lang w:eastAsia="es-MX"/>
+              </w:rPr>
+              <w:t>1</w:t>
+            </w:r>
           </w:p>
         </w:tc>
         <w:tc>
@@ -3410,6 +3424,14 @@
                 <w:lang w:eastAsia="es-MX"/>
               </w:rPr>
             </w:pPr>
+            <w:r>
+              <w:rPr>
+                <w:rFonts w:ascii="Calibri" w:eastAsia="Times New Roman" w:hAnsi="Calibri" w:cs="Calibri"/>
+                <w:color w:val="000000"/>
+                <w:lang w:eastAsia="es-MX"/>
+              </w:rPr>
+              <w:t>Si los datos son inconsistentes, el sistema muestra un mensaje de error al operador.</w:t>
+            </w:r>
           </w:p>
         </w:tc>
         <w:tc>
@@ -3507,163 +3529,72 @@
             <w:tcW w:w="1200" w:type="dxa"/>
             <w:tcBorders>
               <w:top w:val="nil"/>
-              <w:left w:val="nil"/>
-              <w:bottom w:val="nil"/>
-              <w:right w:val="nil"/>
-            </w:tcBorders>
-            <w:shd w:val="clear" w:color="000000" w:fill="FFFFFF"/>
-            <w:noWrap/>
-            <w:vAlign w:val="bottom"/>
-            <w:hideMark/>
-          </w:tcPr>
-          <w:p>
-            <w:pPr>
-              <w:jc w:val="left"/>
-              <w:rPr>
-                <w:rFonts w:ascii="Calibri" w:eastAsia="Times New Roman" w:hAnsi="Calibri" w:cs="Calibri"/>
-                <w:color w:val="000000"/>
-                <w:lang w:eastAsia="es-MX"/>
-              </w:rPr>
-            </w:pPr>
-            <w:r>
-              <w:rPr>
-                <w:rFonts w:ascii="Calibri" w:eastAsia="Times New Roman" w:hAnsi="Calibri" w:cs="Calibri"/>
-                <w:color w:val="000000"/>
-                <w:lang w:eastAsia="es-MX"/>
-              </w:rPr>
-              <w:t> </w:t>
-            </w:r>
-          </w:p>
-        </w:tc>
-        <w:tc>
-          <w:tcPr>
-            <w:tcW w:w="1200" w:type="dxa"/>
-            <w:tcBorders>
-              <w:top w:val="nil"/>
-              <w:left w:val="nil"/>
-              <w:bottom w:val="nil"/>
-              <w:right w:val="nil"/>
-            </w:tcBorders>
-            <w:shd w:val="clear" w:color="000000" w:fill="FFFFFF"/>
-            <w:noWrap/>
-            <w:vAlign w:val="bottom"/>
-            <w:hideMark/>
-          </w:tcPr>
-          <w:p>
-            <w:pPr>
-              <w:jc w:val="left"/>
-              <w:rPr>
-                <w:rFonts w:ascii="Calibri" w:eastAsia="Times New Roman" w:hAnsi="Calibri" w:cs="Calibri"/>
-                <w:color w:val="000000"/>
-                <w:lang w:eastAsia="es-MX"/>
-              </w:rPr>
-            </w:pPr>
-            <w:r>
-              <w:rPr>
-                <w:rFonts w:ascii="Calibri" w:eastAsia="Times New Roman" w:hAnsi="Calibri" w:cs="Calibri"/>
-                <w:color w:val="000000"/>
-                <w:lang w:eastAsia="es-MX"/>
-              </w:rPr>
-              <w:t> </w:t>
-            </w:r>
-          </w:p>
-        </w:tc>
-        <w:tc>
-          <w:tcPr>
-            <w:tcW w:w="600" w:type="dxa"/>
-            <w:tcBorders>
-              <w:top w:val="nil"/>
-              <w:left w:val="nil"/>
-              <w:bottom w:val="nil"/>
-              <w:right w:val="nil"/>
-            </w:tcBorders>
-            <w:shd w:val="clear" w:color="000000" w:fill="FFFFFF"/>
-            <w:noWrap/>
-            <w:vAlign w:val="bottom"/>
-            <w:hideMark/>
-          </w:tcPr>
-          <w:p>
-            <w:pPr>
-              <w:jc w:val="left"/>
-              <w:rPr>
-                <w:rFonts w:ascii="Calibri" w:eastAsia="Times New Roman" w:hAnsi="Calibri" w:cs="Calibri"/>
-                <w:color w:val="000000"/>
-                <w:lang w:eastAsia="es-MX"/>
-              </w:rPr>
-            </w:pPr>
-            <w:r>
-              <w:rPr>
-                <w:rFonts w:ascii="Calibri" w:eastAsia="Times New Roman" w:hAnsi="Calibri" w:cs="Calibri"/>
-                <w:color w:val="000000"/>
-                <w:lang w:eastAsia="es-MX"/>
-              </w:rPr>
-              <w:t> </w:t>
-            </w:r>
-          </w:p>
-        </w:tc>
-        <w:tc>
-          <w:tcPr>
-            <w:tcW w:w="600" w:type="dxa"/>
-            <w:tcBorders>
-              <w:top w:val="nil"/>
-              <w:left w:val="nil"/>
-              <w:bottom w:val="nil"/>
-              <w:right w:val="nil"/>
-            </w:tcBorders>
-            <w:shd w:val="clear" w:color="000000" w:fill="FFFFFF"/>
-            <w:noWrap/>
-            <w:vAlign w:val="bottom"/>
-            <w:hideMark/>
-          </w:tcPr>
-          <w:p>
-            <w:pPr>
-              <w:jc w:val="left"/>
-              <w:rPr>
-                <w:rFonts w:ascii="Calibri" w:eastAsia="Times New Roman" w:hAnsi="Calibri" w:cs="Calibri"/>
-                <w:color w:val="000000"/>
-                <w:lang w:eastAsia="es-MX"/>
-              </w:rPr>
-            </w:pPr>
-            <w:r>
-              <w:rPr>
-                <w:rFonts w:ascii="Calibri" w:eastAsia="Times New Roman" w:hAnsi="Calibri" w:cs="Calibri"/>
-                <w:color w:val="000000"/>
-                <w:lang w:eastAsia="es-MX"/>
-              </w:rPr>
-              <w:t> </w:t>
-            </w:r>
-          </w:p>
-        </w:tc>
-        <w:tc>
-          <w:tcPr>
-            <w:tcW w:w="1573" w:type="dxa"/>
-            <w:tcBorders>
-              <w:top w:val="nil"/>
-              <w:left w:val="nil"/>
-              <w:bottom w:val="nil"/>
-              <w:right w:val="nil"/>
-            </w:tcBorders>
-            <w:shd w:val="clear" w:color="000000" w:fill="FFFFFF"/>
-            <w:noWrap/>
-            <w:vAlign w:val="bottom"/>
-            <w:hideMark/>
-          </w:tcPr>
-          <w:p>
-            <w:pPr>
-              <w:jc w:val="left"/>
-              <w:rPr>
-                <w:rFonts w:ascii="Calibri" w:eastAsia="Times New Roman" w:hAnsi="Calibri" w:cs="Calibri"/>
-                <w:color w:val="000000"/>
-                <w:lang w:eastAsia="es-MX"/>
-              </w:rPr>
-            </w:pPr>
-            <w:r>
-              <w:rPr>
-                <w:rFonts w:ascii="Calibri" w:eastAsia="Times New Roman" w:hAnsi="Calibri" w:cs="Calibri"/>
-                <w:color w:val="000000"/>
-                <w:lang w:eastAsia="es-MX"/>
-              </w:rPr>
-              <w:t> </w:t>
+              <w:left w:val="single" w:sz="4" w:space="0" w:color="auto"/>
+              <w:bottom w:val="single" w:sz="4" w:space="0" w:color="auto"/>
+              <w:right w:val="single" w:sz="4" w:space="0" w:color="auto"/>
+            </w:tcBorders>
+            <w:shd w:val="clear" w:color="000000" w:fill="FFFFFF"/>
+            <w:noWrap/>
+            <w:vAlign w:val="center"/>
+          </w:tcPr>
+          <w:p>
+            <w:pPr>
+              <w:jc w:val="center"/>
+              <w:rPr>
+                <w:rFonts w:ascii="Calibri" w:eastAsia="Times New Roman" w:hAnsi="Calibri" w:cs="Calibri"/>
+                <w:color w:val="000000"/>
+                <w:lang w:eastAsia="es-MX"/>
+              </w:rPr>
+            </w:pPr>
+            <w:r>
+              <w:rPr>
+                <w:rFonts w:ascii="Calibri" w:eastAsia="Times New Roman" w:hAnsi="Calibri" w:cs="Calibri"/>
+                <w:color w:val="000000"/>
+                <w:lang w:eastAsia="es-MX"/>
+              </w:rPr>
+              <w:t>2</w:t>
+            </w:r>
+          </w:p>
+        </w:tc>
+        <w:tc>
+          <w:tcPr>
+            <w:tcW w:w="3973" w:type="dxa"/>
+            <w:gridSpan w:val="4"/>
+            <w:tcBorders>
+              <w:top w:val="nil"/>
+              <w:left w:val="nil"/>
+              <w:bottom w:val="single" w:sz="4" w:space="0" w:color="auto"/>
+              <w:right w:val="single" w:sz="4" w:space="0" w:color="auto"/>
+            </w:tcBorders>
+            <w:shd w:val="clear" w:color="000000" w:fill="FFFFFF"/>
+            <w:noWrap/>
+            <w:vAlign w:val="bottom"/>
+          </w:tcPr>
+          <w:p>
+            <w:pPr>
+              <w:jc w:val="left"/>
+              <w:rPr>
+                <w:rFonts w:ascii="Calibri" w:eastAsia="Times New Roman" w:hAnsi="Calibri" w:cs="Calibri"/>
+                <w:color w:val="000000"/>
+                <w:lang w:eastAsia="es-MX"/>
+              </w:rPr>
+            </w:pPr>
+            <w:r>
+              <w:rPr>
+                <w:rFonts w:ascii="Calibri" w:eastAsia="Times New Roman" w:hAnsi="Calibri" w:cs="Calibri"/>
+                <w:color w:val="000000"/>
+                <w:lang w:eastAsia="es-MX"/>
+              </w:rPr>
+              <w:t xml:space="preserve">Si hay campos vacíos, el sistema muestra un mensaje de error al operador indicando </w:t>
+            </w:r>
+            <w:r>
+              <w:rPr>
+                <w:rFonts w:ascii="Calibri" w:eastAsia="Times New Roman" w:hAnsi="Calibri" w:cs="Calibri"/>
+                <w:color w:val="000000"/>
+                <w:lang w:eastAsia="es-MX"/>
+              </w:rPr>
+              <w:lastRenderedPageBreak/>
+              <w:t>que hay campos que necesitan ser completados.</w:t>
             </w:r>
           </w:p>
         </w:tc>
@@ -3673,170 +3604,53 @@
             <w:tcBorders>
               <w:top w:val="nil"/>
               <w:left w:val="nil"/>
-              <w:bottom w:val="nil"/>
-              <w:right w:val="nil"/>
-            </w:tcBorders>
-            <w:shd w:val="clear" w:color="000000" w:fill="FFFFFF"/>
-            <w:noWrap/>
-            <w:vAlign w:val="bottom"/>
-            <w:hideMark/>
-          </w:tcPr>
-          <w:p>
-            <w:pPr>
-              <w:jc w:val="left"/>
-              <w:rPr>
-                <w:rFonts w:ascii="Calibri" w:eastAsia="Times New Roman" w:hAnsi="Calibri" w:cs="Calibri"/>
-                <w:color w:val="000000"/>
-                <w:lang w:eastAsia="es-MX"/>
-              </w:rPr>
-            </w:pPr>
-            <w:r>
-              <w:rPr>
-                <w:rFonts w:ascii="Calibri" w:eastAsia="Times New Roman" w:hAnsi="Calibri" w:cs="Calibri"/>
-                <w:color w:val="000000"/>
-                <w:lang w:eastAsia="es-MX"/>
-              </w:rPr>
-              <w:t> </w:t>
-            </w:r>
-          </w:p>
-        </w:tc>
-        <w:tc>
-          <w:tcPr>
-            <w:tcW w:w="1134" w:type="dxa"/>
-            <w:tcBorders>
-              <w:top w:val="nil"/>
-              <w:left w:val="nil"/>
-              <w:bottom w:val="nil"/>
-              <w:right w:val="nil"/>
-            </w:tcBorders>
-            <w:shd w:val="clear" w:color="000000" w:fill="FFFFFF"/>
-            <w:noWrap/>
-            <w:vAlign w:val="bottom"/>
-            <w:hideMark/>
-          </w:tcPr>
-          <w:p>
-            <w:pPr>
-              <w:jc w:val="left"/>
-              <w:rPr>
-                <w:rFonts w:ascii="Calibri" w:eastAsia="Times New Roman" w:hAnsi="Calibri" w:cs="Calibri"/>
-                <w:color w:val="000000"/>
-                <w:lang w:eastAsia="es-MX"/>
-              </w:rPr>
-            </w:pPr>
-            <w:r>
-              <w:rPr>
-                <w:rFonts w:ascii="Calibri" w:eastAsia="Times New Roman" w:hAnsi="Calibri" w:cs="Calibri"/>
-                <w:color w:val="000000"/>
-                <w:lang w:eastAsia="es-MX"/>
-              </w:rPr>
-              <w:t> </w:t>
-            </w:r>
-          </w:p>
-        </w:tc>
-        <w:tc>
-          <w:tcPr>
-            <w:tcW w:w="599" w:type="dxa"/>
-            <w:tcBorders>
-              <w:top w:val="nil"/>
-              <w:left w:val="nil"/>
-              <w:bottom w:val="nil"/>
-              <w:right w:val="nil"/>
-            </w:tcBorders>
-            <w:shd w:val="clear" w:color="000000" w:fill="FFFFFF"/>
-            <w:noWrap/>
-            <w:vAlign w:val="bottom"/>
-            <w:hideMark/>
-          </w:tcPr>
-          <w:p>
-            <w:pPr>
-              <w:jc w:val="left"/>
-              <w:rPr>
-                <w:rFonts w:ascii="Calibri" w:eastAsia="Times New Roman" w:hAnsi="Calibri" w:cs="Calibri"/>
-                <w:color w:val="000000"/>
-                <w:lang w:eastAsia="es-MX"/>
-              </w:rPr>
-            </w:pPr>
-            <w:r>
-              <w:rPr>
-                <w:rFonts w:ascii="Calibri" w:eastAsia="Times New Roman" w:hAnsi="Calibri" w:cs="Calibri"/>
-                <w:color w:val="000000"/>
-                <w:lang w:eastAsia="es-MX"/>
-              </w:rPr>
-              <w:t> </w:t>
-            </w:r>
-          </w:p>
-        </w:tc>
-        <w:tc>
-          <w:tcPr>
-            <w:tcW w:w="1200" w:type="dxa"/>
-            <w:tcBorders>
-              <w:top w:val="nil"/>
-              <w:left w:val="nil"/>
-              <w:bottom w:val="nil"/>
-              <w:right w:val="nil"/>
-            </w:tcBorders>
-            <w:shd w:val="clear" w:color="000000" w:fill="FFFFFF"/>
-            <w:noWrap/>
-            <w:vAlign w:val="bottom"/>
-            <w:hideMark/>
-          </w:tcPr>
-          <w:p>
-            <w:pPr>
-              <w:jc w:val="left"/>
-              <w:rPr>
-                <w:rFonts w:ascii="Calibri" w:eastAsia="Times New Roman" w:hAnsi="Calibri" w:cs="Calibri"/>
-                <w:color w:val="000000"/>
-                <w:lang w:eastAsia="es-MX"/>
-              </w:rPr>
-            </w:pPr>
-            <w:r>
-              <w:rPr>
-                <w:rFonts w:ascii="Calibri" w:eastAsia="Times New Roman" w:hAnsi="Calibri" w:cs="Calibri"/>
-                <w:color w:val="000000"/>
-                <w:lang w:eastAsia="es-MX"/>
-              </w:rPr>
-              <w:t> </w:t>
-            </w:r>
-          </w:p>
-        </w:tc>
-        <w:tc>
-          <w:tcPr>
-            <w:tcW w:w="1200" w:type="dxa"/>
-            <w:tcBorders>
-              <w:top w:val="nil"/>
-              <w:left w:val="nil"/>
-              <w:bottom w:val="nil"/>
-              <w:right w:val="nil"/>
-            </w:tcBorders>
-            <w:shd w:val="clear" w:color="000000" w:fill="FFFFFF"/>
-            <w:noWrap/>
-            <w:vAlign w:val="bottom"/>
-            <w:hideMark/>
-          </w:tcPr>
-          <w:p>
-            <w:pPr>
-              <w:jc w:val="left"/>
-              <w:rPr>
-                <w:rFonts w:ascii="Calibri" w:eastAsia="Times New Roman" w:hAnsi="Calibri" w:cs="Calibri"/>
-                <w:color w:val="000000"/>
-                <w:lang w:eastAsia="es-MX"/>
-              </w:rPr>
-            </w:pPr>
-            <w:r>
-              <w:rPr>
-                <w:rFonts w:ascii="Calibri" w:eastAsia="Times New Roman" w:hAnsi="Calibri" w:cs="Calibri"/>
-                <w:color w:val="000000"/>
-                <w:lang w:eastAsia="es-MX"/>
-              </w:rPr>
-              <w:t> </w:t>
-            </w:r>
+              <w:bottom w:val="single" w:sz="4" w:space="0" w:color="auto"/>
+              <w:right w:val="single" w:sz="4" w:space="0" w:color="auto"/>
+            </w:tcBorders>
+            <w:shd w:val="clear" w:color="000000" w:fill="FFFFFF"/>
+            <w:noWrap/>
+            <w:vAlign w:val="bottom"/>
+          </w:tcPr>
+          <w:p>
+            <w:pPr>
+              <w:jc w:val="left"/>
+              <w:rPr>
+                <w:rFonts w:ascii="Calibri" w:eastAsia="Times New Roman" w:hAnsi="Calibri" w:cs="Calibri"/>
+                <w:color w:val="000000"/>
+                <w:lang w:eastAsia="es-MX"/>
+              </w:rPr>
+            </w:pPr>
+          </w:p>
+        </w:tc>
+        <w:tc>
+          <w:tcPr>
+            <w:tcW w:w="4133" w:type="dxa"/>
+            <w:gridSpan w:val="4"/>
+            <w:tcBorders>
+              <w:top w:val="nil"/>
+              <w:left w:val="nil"/>
+              <w:bottom w:val="single" w:sz="4" w:space="0" w:color="auto"/>
+              <w:right w:val="single" w:sz="4" w:space="0" w:color="auto"/>
+            </w:tcBorders>
+            <w:shd w:val="clear" w:color="000000" w:fill="FFFFFF"/>
+            <w:noWrap/>
+            <w:vAlign w:val="bottom"/>
+          </w:tcPr>
+          <w:p>
+            <w:pPr>
+              <w:jc w:val="left"/>
+              <w:rPr>
+                <w:rFonts w:ascii="Calibri" w:eastAsia="Times New Roman" w:hAnsi="Calibri" w:cs="Calibri"/>
+                <w:color w:val="000000"/>
+                <w:lang w:eastAsia="es-MX"/>
+              </w:rPr>
+            </w:pPr>
           </w:p>
         </w:tc>
         <w:tc>
           <w:tcPr>
             <w:tcW w:w="146" w:type="dxa"/>
             <w:vAlign w:val="center"/>
-            <w:hideMark/>
           </w:tcPr>
           <w:p>
             <w:pPr>
@@ -3857,39 +3671,331 @@
         </w:trPr>
         <w:tc>
           <w:tcPr>
-            <w:tcW w:w="12000" w:type="dxa"/>
-            <w:gridSpan w:val="10"/>
-            <w:tcBorders>
-              <w:top w:val="single" w:sz="4" w:space="0" w:color="auto"/>
-              <w:left w:val="single" w:sz="4" w:space="0" w:color="auto"/>
-              <w:bottom w:val="single" w:sz="4" w:space="0" w:color="auto"/>
-              <w:right w:val="single" w:sz="4" w:space="0" w:color="000000"/>
-            </w:tcBorders>
-            <w:shd w:val="clear" w:color="000000" w:fill="D9D9D9"/>
-            <w:noWrap/>
-            <w:vAlign w:val="bottom"/>
-            <w:hideMark/>
-          </w:tcPr>
-          <w:p>
-            <w:pPr>
-              <w:jc w:val="left"/>
-              <w:rPr>
-                <w:rFonts w:ascii="Calibri" w:eastAsia="Times New Roman" w:hAnsi="Calibri" w:cs="Calibri"/>
-                <w:b/>
-                <w:bCs/>
-                <w:color w:val="000000"/>
-                <w:lang w:eastAsia="es-MX"/>
-              </w:rPr>
-            </w:pPr>
-            <w:r>
-              <w:rPr>
-                <w:rFonts w:ascii="Calibri" w:eastAsia="Times New Roman" w:hAnsi="Calibri" w:cs="Calibri"/>
-                <w:b/>
-                <w:bCs/>
-                <w:color w:val="000000"/>
-                <w:lang w:eastAsia="es-MX"/>
-              </w:rPr>
-              <w:t>Otros datos</w:t>
+            <w:tcW w:w="1200" w:type="dxa"/>
+            <w:tcBorders>
+              <w:top w:val="nil"/>
+              <w:left w:val="nil"/>
+              <w:bottom w:val="nil"/>
+              <w:right w:val="nil"/>
+            </w:tcBorders>
+            <w:shd w:val="clear" w:color="000000" w:fill="FFFFFF"/>
+            <w:noWrap/>
+            <w:vAlign w:val="bottom"/>
+            <w:hideMark/>
+          </w:tcPr>
+          <w:p>
+            <w:pPr>
+              <w:jc w:val="left"/>
+              <w:rPr>
+                <w:rFonts w:ascii="Calibri" w:eastAsia="Times New Roman" w:hAnsi="Calibri" w:cs="Calibri"/>
+                <w:color w:val="000000"/>
+                <w:lang w:eastAsia="es-MX"/>
+              </w:rPr>
+            </w:pPr>
+            <w:r>
+              <w:rPr>
+                <w:rFonts w:ascii="Calibri" w:eastAsia="Times New Roman" w:hAnsi="Calibri" w:cs="Calibri"/>
+                <w:color w:val="000000"/>
+                <w:lang w:eastAsia="es-MX"/>
+              </w:rPr>
+              <w:t> </w:t>
+            </w:r>
+          </w:p>
+        </w:tc>
+        <w:tc>
+          <w:tcPr>
+            <w:tcW w:w="1200" w:type="dxa"/>
+            <w:tcBorders>
+              <w:top w:val="nil"/>
+              <w:left w:val="nil"/>
+              <w:bottom w:val="nil"/>
+              <w:right w:val="nil"/>
+            </w:tcBorders>
+            <w:shd w:val="clear" w:color="000000" w:fill="FFFFFF"/>
+            <w:noWrap/>
+            <w:vAlign w:val="bottom"/>
+            <w:hideMark/>
+          </w:tcPr>
+          <w:p>
+            <w:pPr>
+              <w:jc w:val="left"/>
+              <w:rPr>
+                <w:rFonts w:ascii="Calibri" w:eastAsia="Times New Roman" w:hAnsi="Calibri" w:cs="Calibri"/>
+                <w:color w:val="000000"/>
+                <w:lang w:eastAsia="es-MX"/>
+              </w:rPr>
+            </w:pPr>
+            <w:r>
+              <w:rPr>
+                <w:rFonts w:ascii="Calibri" w:eastAsia="Times New Roman" w:hAnsi="Calibri" w:cs="Calibri"/>
+                <w:color w:val="000000"/>
+                <w:lang w:eastAsia="es-MX"/>
+              </w:rPr>
+              <w:t> </w:t>
+            </w:r>
+          </w:p>
+        </w:tc>
+        <w:tc>
+          <w:tcPr>
+            <w:tcW w:w="600" w:type="dxa"/>
+            <w:tcBorders>
+              <w:top w:val="nil"/>
+              <w:left w:val="nil"/>
+              <w:bottom w:val="nil"/>
+              <w:right w:val="nil"/>
+            </w:tcBorders>
+            <w:shd w:val="clear" w:color="000000" w:fill="FFFFFF"/>
+            <w:noWrap/>
+            <w:vAlign w:val="bottom"/>
+            <w:hideMark/>
+          </w:tcPr>
+          <w:p>
+            <w:pPr>
+              <w:jc w:val="left"/>
+              <w:rPr>
+                <w:rFonts w:ascii="Calibri" w:eastAsia="Times New Roman" w:hAnsi="Calibri" w:cs="Calibri"/>
+                <w:color w:val="000000"/>
+                <w:lang w:eastAsia="es-MX"/>
+              </w:rPr>
+            </w:pPr>
+            <w:r>
+              <w:rPr>
+                <w:rFonts w:ascii="Calibri" w:eastAsia="Times New Roman" w:hAnsi="Calibri" w:cs="Calibri"/>
+                <w:color w:val="000000"/>
+                <w:lang w:eastAsia="es-MX"/>
+              </w:rPr>
+              <w:t> </w:t>
+            </w:r>
+          </w:p>
+        </w:tc>
+        <w:tc>
+          <w:tcPr>
+            <w:tcW w:w="600" w:type="dxa"/>
+            <w:tcBorders>
+              <w:top w:val="nil"/>
+              <w:left w:val="nil"/>
+              <w:bottom w:val="nil"/>
+              <w:right w:val="nil"/>
+            </w:tcBorders>
+            <w:shd w:val="clear" w:color="000000" w:fill="FFFFFF"/>
+            <w:noWrap/>
+            <w:vAlign w:val="bottom"/>
+            <w:hideMark/>
+          </w:tcPr>
+          <w:p>
+            <w:pPr>
+              <w:jc w:val="left"/>
+              <w:rPr>
+                <w:rFonts w:ascii="Calibri" w:eastAsia="Times New Roman" w:hAnsi="Calibri" w:cs="Calibri"/>
+                <w:color w:val="000000"/>
+                <w:lang w:eastAsia="es-MX"/>
+              </w:rPr>
+            </w:pPr>
+            <w:r>
+              <w:rPr>
+                <w:rFonts w:ascii="Calibri" w:eastAsia="Times New Roman" w:hAnsi="Calibri" w:cs="Calibri"/>
+                <w:color w:val="000000"/>
+                <w:lang w:eastAsia="es-MX"/>
+              </w:rPr>
+              <w:t> </w:t>
+            </w:r>
+          </w:p>
+        </w:tc>
+        <w:tc>
+          <w:tcPr>
+            <w:tcW w:w="1573" w:type="dxa"/>
+            <w:tcBorders>
+              <w:top w:val="nil"/>
+              <w:left w:val="nil"/>
+              <w:bottom w:val="nil"/>
+              <w:right w:val="nil"/>
+            </w:tcBorders>
+            <w:shd w:val="clear" w:color="000000" w:fill="FFFFFF"/>
+            <w:noWrap/>
+            <w:vAlign w:val="bottom"/>
+            <w:hideMark/>
+          </w:tcPr>
+          <w:p>
+            <w:pPr>
+              <w:jc w:val="left"/>
+              <w:rPr>
+                <w:rFonts w:ascii="Calibri" w:eastAsia="Times New Roman" w:hAnsi="Calibri" w:cs="Calibri"/>
+                <w:color w:val="000000"/>
+                <w:lang w:eastAsia="es-MX"/>
+              </w:rPr>
+            </w:pPr>
+            <w:r>
+              <w:rPr>
+                <w:rFonts w:ascii="Calibri" w:eastAsia="Times New Roman" w:hAnsi="Calibri" w:cs="Calibri"/>
+                <w:color w:val="000000"/>
+                <w:lang w:eastAsia="es-MX"/>
+              </w:rPr>
+              <w:t> </w:t>
+            </w:r>
+          </w:p>
+        </w:tc>
+        <w:tc>
+          <w:tcPr>
+            <w:tcW w:w="2694" w:type="dxa"/>
+            <w:tcBorders>
+              <w:top w:val="nil"/>
+              <w:left w:val="nil"/>
+              <w:bottom w:val="nil"/>
+              <w:right w:val="nil"/>
+            </w:tcBorders>
+            <w:shd w:val="clear" w:color="000000" w:fill="FFFFFF"/>
+            <w:noWrap/>
+            <w:vAlign w:val="bottom"/>
+            <w:hideMark/>
+          </w:tcPr>
+          <w:p>
+            <w:pPr>
+              <w:jc w:val="left"/>
+              <w:rPr>
+                <w:rFonts w:ascii="Calibri" w:eastAsia="Times New Roman" w:hAnsi="Calibri" w:cs="Calibri"/>
+                <w:color w:val="000000"/>
+                <w:lang w:eastAsia="es-MX"/>
+              </w:rPr>
+            </w:pPr>
+            <w:r>
+              <w:rPr>
+                <w:rFonts w:ascii="Calibri" w:eastAsia="Times New Roman" w:hAnsi="Calibri" w:cs="Calibri"/>
+                <w:color w:val="000000"/>
+                <w:lang w:eastAsia="es-MX"/>
+              </w:rPr>
+              <w:t> </w:t>
+            </w:r>
+          </w:p>
+        </w:tc>
+        <w:tc>
+          <w:tcPr>
+            <w:tcW w:w="1134" w:type="dxa"/>
+            <w:tcBorders>
+              <w:top w:val="nil"/>
+              <w:left w:val="nil"/>
+              <w:bottom w:val="nil"/>
+              <w:right w:val="nil"/>
+            </w:tcBorders>
+            <w:shd w:val="clear" w:color="000000" w:fill="FFFFFF"/>
+            <w:noWrap/>
+            <w:vAlign w:val="bottom"/>
+            <w:hideMark/>
+          </w:tcPr>
+          <w:p>
+            <w:pPr>
+              <w:jc w:val="left"/>
+              <w:rPr>
+                <w:rFonts w:ascii="Calibri" w:eastAsia="Times New Roman" w:hAnsi="Calibri" w:cs="Calibri"/>
+                <w:color w:val="000000"/>
+                <w:lang w:eastAsia="es-MX"/>
+              </w:rPr>
+            </w:pPr>
+            <w:r>
+              <w:rPr>
+                <w:rFonts w:ascii="Calibri" w:eastAsia="Times New Roman" w:hAnsi="Calibri" w:cs="Calibri"/>
+                <w:color w:val="000000"/>
+                <w:lang w:eastAsia="es-MX"/>
+              </w:rPr>
+              <w:t> </w:t>
+            </w:r>
+          </w:p>
+        </w:tc>
+        <w:tc>
+          <w:tcPr>
+            <w:tcW w:w="599" w:type="dxa"/>
+            <w:tcBorders>
+              <w:top w:val="nil"/>
+              <w:left w:val="nil"/>
+              <w:bottom w:val="nil"/>
+              <w:right w:val="nil"/>
+            </w:tcBorders>
+            <w:shd w:val="clear" w:color="000000" w:fill="FFFFFF"/>
+            <w:noWrap/>
+            <w:vAlign w:val="bottom"/>
+            <w:hideMark/>
+          </w:tcPr>
+          <w:p>
+            <w:pPr>
+              <w:jc w:val="left"/>
+              <w:rPr>
+                <w:rFonts w:ascii="Calibri" w:eastAsia="Times New Roman" w:hAnsi="Calibri" w:cs="Calibri"/>
+                <w:color w:val="000000"/>
+                <w:lang w:eastAsia="es-MX"/>
+              </w:rPr>
+            </w:pPr>
+            <w:r>
+              <w:rPr>
+                <w:rFonts w:ascii="Calibri" w:eastAsia="Times New Roman" w:hAnsi="Calibri" w:cs="Calibri"/>
+                <w:color w:val="000000"/>
+                <w:lang w:eastAsia="es-MX"/>
+              </w:rPr>
+              <w:t> </w:t>
+            </w:r>
+          </w:p>
+        </w:tc>
+        <w:tc>
+          <w:tcPr>
+            <w:tcW w:w="1200" w:type="dxa"/>
+            <w:tcBorders>
+              <w:top w:val="nil"/>
+              <w:left w:val="nil"/>
+              <w:bottom w:val="nil"/>
+              <w:right w:val="nil"/>
+            </w:tcBorders>
+            <w:shd w:val="clear" w:color="000000" w:fill="FFFFFF"/>
+            <w:noWrap/>
+            <w:vAlign w:val="bottom"/>
+            <w:hideMark/>
+          </w:tcPr>
+          <w:p>
+            <w:pPr>
+              <w:jc w:val="left"/>
+              <w:rPr>
+                <w:rFonts w:ascii="Calibri" w:eastAsia="Times New Roman" w:hAnsi="Calibri" w:cs="Calibri"/>
+                <w:color w:val="000000"/>
+                <w:lang w:eastAsia="es-MX"/>
+              </w:rPr>
+            </w:pPr>
+            <w:r>
+              <w:rPr>
+                <w:rFonts w:ascii="Calibri" w:eastAsia="Times New Roman" w:hAnsi="Calibri" w:cs="Calibri"/>
+                <w:color w:val="000000"/>
+                <w:lang w:eastAsia="es-MX"/>
+              </w:rPr>
+              <w:t> </w:t>
+            </w:r>
+          </w:p>
+        </w:tc>
+        <w:tc>
+          <w:tcPr>
+            <w:tcW w:w="1200" w:type="dxa"/>
+            <w:tcBorders>
+              <w:top w:val="nil"/>
+              <w:left w:val="nil"/>
+              <w:bottom w:val="nil"/>
+              <w:right w:val="nil"/>
+            </w:tcBorders>
+            <w:shd w:val="clear" w:color="000000" w:fill="FFFFFF"/>
+            <w:noWrap/>
+            <w:vAlign w:val="bottom"/>
+            <w:hideMark/>
+          </w:tcPr>
+          <w:p>
+            <w:pPr>
+              <w:jc w:val="left"/>
+              <w:rPr>
+                <w:rFonts w:ascii="Calibri" w:eastAsia="Times New Roman" w:hAnsi="Calibri" w:cs="Calibri"/>
+                <w:color w:val="000000"/>
+                <w:lang w:eastAsia="es-MX"/>
+              </w:rPr>
+            </w:pPr>
+            <w:r>
+              <w:rPr>
+                <w:rFonts w:ascii="Calibri" w:eastAsia="Times New Roman" w:hAnsi="Calibri" w:cs="Calibri"/>
+                <w:color w:val="000000"/>
+                <w:lang w:eastAsia="es-MX"/>
+              </w:rPr>
+              <w:t> </w:t>
             </w:r>
           </w:p>
         </w:tc>
@@ -3918,13 +4024,13 @@
         </w:trPr>
         <w:tc>
           <w:tcPr>
-            <w:tcW w:w="2400" w:type="dxa"/>
-            <w:gridSpan w:val="2"/>
+            <w:tcW w:w="12000" w:type="dxa"/>
+            <w:gridSpan w:val="10"/>
             <w:tcBorders>
               <w:top w:val="single" w:sz="4" w:space="0" w:color="auto"/>
               <w:left w:val="single" w:sz="4" w:space="0" w:color="auto"/>
               <w:bottom w:val="single" w:sz="4" w:space="0" w:color="auto"/>
-              <w:right w:val="single" w:sz="4" w:space="0" w:color="auto"/>
+              <w:right w:val="single" w:sz="4" w:space="0" w:color="000000"/>
             </w:tcBorders>
             <w:shd w:val="clear" w:color="000000" w:fill="D9D9D9"/>
             <w:noWrap/>
@@ -3950,106 +4056,8 @@
                 <w:color w:val="000000"/>
                 <w:lang w:eastAsia="es-MX"/>
               </w:rPr>
-              <w:t>Frecuencia esperada</w:t>
-            </w:r>
-          </w:p>
-        </w:tc>
-        <w:tc>
-          <w:tcPr>
-            <w:tcW w:w="2773" w:type="dxa"/>
-            <w:gridSpan w:val="3"/>
-            <w:tcBorders>
-              <w:top w:val="single" w:sz="4" w:space="0" w:color="auto"/>
-              <w:left w:val="nil"/>
-              <w:bottom w:val="single" w:sz="4" w:space="0" w:color="auto"/>
-              <w:right w:val="single" w:sz="4" w:space="0" w:color="000000"/>
-            </w:tcBorders>
-            <w:shd w:val="clear" w:color="000000" w:fill="FFFFFF"/>
-            <w:noWrap/>
-            <w:vAlign w:val="bottom"/>
-            <w:hideMark/>
-          </w:tcPr>
-          <w:p>
-            <w:pPr>
-              <w:jc w:val="left"/>
-              <w:rPr>
-                <w:rFonts w:ascii="Calibri" w:eastAsia="Times New Roman" w:hAnsi="Calibri" w:cs="Calibri"/>
-                <w:color w:val="000000"/>
-                <w:lang w:eastAsia="es-MX"/>
-              </w:rPr>
-            </w:pPr>
-            <w:r>
-              <w:rPr>
-                <w:rFonts w:ascii="Calibri" w:eastAsia="Times New Roman" w:hAnsi="Calibri" w:cs="Calibri"/>
-                <w:color w:val="000000"/>
-                <w:lang w:eastAsia="es-MX"/>
-              </w:rPr>
-              <w:t>Alta</w:t>
-            </w:r>
-          </w:p>
-        </w:tc>
-        <w:tc>
-          <w:tcPr>
-            <w:tcW w:w="3828" w:type="dxa"/>
-            <w:gridSpan w:val="2"/>
-            <w:tcBorders>
-              <w:top w:val="single" w:sz="4" w:space="0" w:color="auto"/>
-              <w:left w:val="nil"/>
-              <w:bottom w:val="single" w:sz="4" w:space="0" w:color="auto"/>
-              <w:right w:val="single" w:sz="4" w:space="0" w:color="000000"/>
-            </w:tcBorders>
-            <w:shd w:val="clear" w:color="000000" w:fill="D9D9D9"/>
-            <w:noWrap/>
-            <w:vAlign w:val="bottom"/>
-            <w:hideMark/>
-          </w:tcPr>
-          <w:p>
-            <w:pPr>
-              <w:jc w:val="left"/>
-              <w:rPr>
-                <w:rFonts w:ascii="Calibri" w:eastAsia="Times New Roman" w:hAnsi="Calibri" w:cs="Calibri"/>
-                <w:b/>
-                <w:bCs/>
-                <w:color w:val="000000"/>
-                <w:lang w:eastAsia="es-MX"/>
-              </w:rPr>
-            </w:pPr>
-            <w:r>
-              <w:rPr>
-                <w:rFonts w:ascii="Calibri" w:eastAsia="Times New Roman" w:hAnsi="Calibri" w:cs="Calibri"/>
-                <w:b/>
-                <w:bCs/>
-                <w:color w:val="000000"/>
-                <w:lang w:eastAsia="es-MX"/>
-              </w:rPr>
-              <w:t>Rendimiento</w:t>
-            </w:r>
-          </w:p>
-        </w:tc>
-        <w:tc>
-          <w:tcPr>
-            <w:tcW w:w="2999" w:type="dxa"/>
-            <w:gridSpan w:val="3"/>
-            <w:tcBorders>
-              <w:top w:val="single" w:sz="4" w:space="0" w:color="auto"/>
-              <w:left w:val="nil"/>
-              <w:bottom w:val="single" w:sz="4" w:space="0" w:color="auto"/>
-              <w:right w:val="single" w:sz="4" w:space="0" w:color="000000"/>
-            </w:tcBorders>
-            <w:shd w:val="clear" w:color="000000" w:fill="FFFFFF"/>
-            <w:noWrap/>
-            <w:vAlign w:val="bottom"/>
-            <w:hideMark/>
-          </w:tcPr>
-          <w:p>
-            <w:pPr>
-              <w:jc w:val="left"/>
-              <w:rPr>
-                <w:rFonts w:ascii="Calibri" w:eastAsia="Times New Roman" w:hAnsi="Calibri" w:cs="Calibri"/>
-                <w:color w:val="000000"/>
-                <w:lang w:eastAsia="es-MX"/>
-              </w:rPr>
-            </w:pPr>
+              <w:t>Otros datos</w:t>
+            </w:r>
           </w:p>
         </w:tc>
         <w:tc>
@@ -4109,7 +4117,7 @@
                 <w:color w:val="000000"/>
                 <w:lang w:eastAsia="es-MX"/>
               </w:rPr>
-              <w:t>Importancia</w:t>
+              <w:t>Frecuencia esperada</w:t>
             </w:r>
           </w:p>
         </w:tc>
@@ -4181,7 +4189,7 @@
                 <w:color w:val="000000"/>
                 <w:lang w:eastAsia="es-MX"/>
               </w:rPr>
-              <w:t>Urgencia</w:t>
+              <w:t>Rendimiento</w:t>
             </w:r>
           </w:p>
         </w:tc>
@@ -4209,14 +4217,6 @@
                 <w:lang w:eastAsia="es-MX"/>
               </w:rPr>
             </w:pPr>
-            <w:r>
-              <w:rPr>
-                <w:rFonts w:ascii="Calibri" w:eastAsia="Times New Roman" w:hAnsi="Calibri" w:cs="Calibri"/>
-                <w:color w:val="000000"/>
-                <w:lang w:eastAsia="es-MX"/>
-              </w:rPr>
-              <w:t>Alta</w:t>
-            </w:r>
           </w:p>
         </w:tc>
         <w:tc>
@@ -4244,332 +4244,145 @@
         </w:trPr>
         <w:tc>
           <w:tcPr>
-            <w:tcW w:w="1200" w:type="dxa"/>
-            <w:tcBorders>
-              <w:top w:val="nil"/>
-              <w:left w:val="nil"/>
-              <w:bottom w:val="nil"/>
-              <w:right w:val="nil"/>
-            </w:tcBorders>
-            <w:shd w:val="clear" w:color="000000" w:fill="FFFFFF"/>
-            <w:noWrap/>
-            <w:vAlign w:val="bottom"/>
-            <w:hideMark/>
-          </w:tcPr>
-          <w:p>
-            <w:pPr>
-              <w:jc w:val="left"/>
-              <w:rPr>
-                <w:rFonts w:ascii="Calibri" w:eastAsia="Times New Roman" w:hAnsi="Calibri" w:cs="Calibri"/>
-                <w:color w:val="000000"/>
-                <w:lang w:eastAsia="es-MX"/>
-              </w:rPr>
-            </w:pPr>
-            <w:r>
-              <w:rPr>
-                <w:rFonts w:ascii="Calibri" w:eastAsia="Times New Roman" w:hAnsi="Calibri" w:cs="Calibri"/>
-                <w:color w:val="000000"/>
-                <w:lang w:eastAsia="es-MX"/>
-              </w:rPr>
-              <w:lastRenderedPageBreak/>
-              <w:t> </w:t>
-            </w:r>
-          </w:p>
-        </w:tc>
-        <w:tc>
-          <w:tcPr>
-            <w:tcW w:w="1200" w:type="dxa"/>
-            <w:tcBorders>
-              <w:top w:val="nil"/>
-              <w:left w:val="nil"/>
-              <w:bottom w:val="nil"/>
-              <w:right w:val="nil"/>
-            </w:tcBorders>
-            <w:shd w:val="clear" w:color="000000" w:fill="FFFFFF"/>
-            <w:noWrap/>
-            <w:vAlign w:val="bottom"/>
-            <w:hideMark/>
-          </w:tcPr>
-          <w:p>
-            <w:pPr>
-              <w:jc w:val="left"/>
-              <w:rPr>
-                <w:rFonts w:ascii="Calibri" w:eastAsia="Times New Roman" w:hAnsi="Calibri" w:cs="Calibri"/>
-                <w:color w:val="000000"/>
-                <w:lang w:eastAsia="es-MX"/>
-              </w:rPr>
-            </w:pPr>
-            <w:r>
-              <w:rPr>
-                <w:rFonts w:ascii="Calibri" w:eastAsia="Times New Roman" w:hAnsi="Calibri" w:cs="Calibri"/>
-                <w:color w:val="000000"/>
-                <w:lang w:eastAsia="es-MX"/>
-              </w:rPr>
-              <w:t> </w:t>
-            </w:r>
-          </w:p>
-        </w:tc>
-        <w:tc>
-          <w:tcPr>
-            <w:tcW w:w="600" w:type="dxa"/>
-            <w:tcBorders>
-              <w:top w:val="nil"/>
-              <w:left w:val="nil"/>
-              <w:bottom w:val="nil"/>
-              <w:right w:val="nil"/>
-            </w:tcBorders>
-            <w:shd w:val="clear" w:color="000000" w:fill="FFFFFF"/>
-            <w:noWrap/>
-            <w:vAlign w:val="bottom"/>
-            <w:hideMark/>
-          </w:tcPr>
-          <w:p>
-            <w:pPr>
-              <w:jc w:val="left"/>
-              <w:rPr>
-                <w:rFonts w:ascii="Calibri" w:eastAsia="Times New Roman" w:hAnsi="Calibri" w:cs="Calibri"/>
-                <w:color w:val="000000"/>
-                <w:lang w:eastAsia="es-MX"/>
-              </w:rPr>
-            </w:pPr>
-            <w:r>
-              <w:rPr>
-                <w:rFonts w:ascii="Calibri" w:eastAsia="Times New Roman" w:hAnsi="Calibri" w:cs="Calibri"/>
-                <w:color w:val="000000"/>
-                <w:lang w:eastAsia="es-MX"/>
-              </w:rPr>
-              <w:t> </w:t>
-            </w:r>
-          </w:p>
-        </w:tc>
-        <w:tc>
-          <w:tcPr>
-            <w:tcW w:w="600" w:type="dxa"/>
-            <w:tcBorders>
-              <w:top w:val="nil"/>
-              <w:left w:val="nil"/>
-              <w:bottom w:val="nil"/>
-              <w:right w:val="nil"/>
-            </w:tcBorders>
-            <w:shd w:val="clear" w:color="000000" w:fill="FFFFFF"/>
-            <w:noWrap/>
-            <w:vAlign w:val="bottom"/>
-            <w:hideMark/>
-          </w:tcPr>
-          <w:p>
-            <w:pPr>
-              <w:jc w:val="left"/>
-              <w:rPr>
-                <w:rFonts w:ascii="Calibri" w:eastAsia="Times New Roman" w:hAnsi="Calibri" w:cs="Calibri"/>
-                <w:color w:val="000000"/>
-                <w:lang w:eastAsia="es-MX"/>
-              </w:rPr>
-            </w:pPr>
-            <w:r>
-              <w:rPr>
-                <w:rFonts w:ascii="Calibri" w:eastAsia="Times New Roman" w:hAnsi="Calibri" w:cs="Calibri"/>
-                <w:color w:val="000000"/>
-                <w:lang w:eastAsia="es-MX"/>
-              </w:rPr>
-              <w:t> </w:t>
-            </w:r>
-          </w:p>
-        </w:tc>
-        <w:tc>
-          <w:tcPr>
-            <w:tcW w:w="1573" w:type="dxa"/>
-            <w:tcBorders>
-              <w:top w:val="nil"/>
-              <w:left w:val="nil"/>
-              <w:bottom w:val="nil"/>
-              <w:right w:val="nil"/>
-            </w:tcBorders>
-            <w:shd w:val="clear" w:color="000000" w:fill="FFFFFF"/>
-            <w:noWrap/>
-            <w:vAlign w:val="bottom"/>
-            <w:hideMark/>
-          </w:tcPr>
-          <w:p>
-            <w:pPr>
-              <w:jc w:val="left"/>
-              <w:rPr>
-                <w:rFonts w:ascii="Calibri" w:eastAsia="Times New Roman" w:hAnsi="Calibri" w:cs="Calibri"/>
-                <w:color w:val="000000"/>
-                <w:lang w:eastAsia="es-MX"/>
-              </w:rPr>
-            </w:pPr>
-            <w:r>
-              <w:rPr>
-                <w:rFonts w:ascii="Calibri" w:eastAsia="Times New Roman" w:hAnsi="Calibri" w:cs="Calibri"/>
-                <w:color w:val="000000"/>
-                <w:lang w:eastAsia="es-MX"/>
-              </w:rPr>
-              <w:t> </w:t>
-            </w:r>
-          </w:p>
-        </w:tc>
-        <w:tc>
-          <w:tcPr>
-            <w:tcW w:w="2694" w:type="dxa"/>
-            <w:tcBorders>
-              <w:top w:val="nil"/>
-              <w:left w:val="nil"/>
-              <w:bottom w:val="nil"/>
-              <w:right w:val="nil"/>
-            </w:tcBorders>
-            <w:shd w:val="clear" w:color="000000" w:fill="FFFFFF"/>
-            <w:noWrap/>
-            <w:vAlign w:val="bottom"/>
-            <w:hideMark/>
-          </w:tcPr>
-          <w:p>
-            <w:pPr>
-              <w:jc w:val="left"/>
-              <w:rPr>
-                <w:rFonts w:ascii="Calibri" w:eastAsia="Times New Roman" w:hAnsi="Calibri" w:cs="Calibri"/>
-                <w:color w:val="000000"/>
-                <w:lang w:eastAsia="es-MX"/>
-              </w:rPr>
-            </w:pPr>
-            <w:r>
-              <w:rPr>
-                <w:rFonts w:ascii="Calibri" w:eastAsia="Times New Roman" w:hAnsi="Calibri" w:cs="Calibri"/>
-                <w:color w:val="000000"/>
-                <w:lang w:eastAsia="es-MX"/>
-              </w:rPr>
-              <w:t> </w:t>
-            </w:r>
-          </w:p>
-        </w:tc>
-        <w:tc>
-          <w:tcPr>
-            <w:tcW w:w="1134" w:type="dxa"/>
-            <w:tcBorders>
-              <w:top w:val="nil"/>
-              <w:left w:val="nil"/>
-              <w:bottom w:val="nil"/>
-              <w:right w:val="nil"/>
-            </w:tcBorders>
-            <w:shd w:val="clear" w:color="000000" w:fill="FFFFFF"/>
-            <w:noWrap/>
-            <w:vAlign w:val="bottom"/>
-            <w:hideMark/>
-          </w:tcPr>
-          <w:p>
-            <w:pPr>
-              <w:jc w:val="left"/>
-              <w:rPr>
-                <w:rFonts w:ascii="Calibri" w:eastAsia="Times New Roman" w:hAnsi="Calibri" w:cs="Calibri"/>
-                <w:color w:val="000000"/>
-                <w:lang w:eastAsia="es-MX"/>
-              </w:rPr>
-            </w:pPr>
-            <w:r>
-              <w:rPr>
-                <w:rFonts w:ascii="Calibri" w:eastAsia="Times New Roman" w:hAnsi="Calibri" w:cs="Calibri"/>
-                <w:color w:val="000000"/>
-                <w:lang w:eastAsia="es-MX"/>
-              </w:rPr>
-              <w:t> </w:t>
-            </w:r>
-          </w:p>
-        </w:tc>
-        <w:tc>
-          <w:tcPr>
-            <w:tcW w:w="599" w:type="dxa"/>
-            <w:tcBorders>
-              <w:top w:val="nil"/>
-              <w:left w:val="nil"/>
-              <w:bottom w:val="nil"/>
-              <w:right w:val="nil"/>
-            </w:tcBorders>
-            <w:shd w:val="clear" w:color="000000" w:fill="FFFFFF"/>
-            <w:noWrap/>
-            <w:vAlign w:val="bottom"/>
-            <w:hideMark/>
-          </w:tcPr>
-          <w:p>
-            <w:pPr>
-              <w:jc w:val="left"/>
-              <w:rPr>
-                <w:rFonts w:ascii="Calibri" w:eastAsia="Times New Roman" w:hAnsi="Calibri" w:cs="Calibri"/>
-                <w:color w:val="000000"/>
-                <w:lang w:eastAsia="es-MX"/>
-              </w:rPr>
-            </w:pPr>
-            <w:r>
-              <w:rPr>
-                <w:rFonts w:ascii="Calibri" w:eastAsia="Times New Roman" w:hAnsi="Calibri" w:cs="Calibri"/>
-                <w:color w:val="000000"/>
-                <w:lang w:eastAsia="es-MX"/>
-              </w:rPr>
-              <w:t> </w:t>
-            </w:r>
-          </w:p>
-        </w:tc>
-        <w:tc>
-          <w:tcPr>
-            <w:tcW w:w="1200" w:type="dxa"/>
-            <w:tcBorders>
-              <w:top w:val="nil"/>
-              <w:left w:val="nil"/>
-              <w:bottom w:val="nil"/>
-              <w:right w:val="nil"/>
-            </w:tcBorders>
-            <w:shd w:val="clear" w:color="000000" w:fill="FFFFFF"/>
-            <w:noWrap/>
-            <w:vAlign w:val="bottom"/>
-            <w:hideMark/>
-          </w:tcPr>
-          <w:p>
-            <w:pPr>
-              <w:jc w:val="left"/>
-              <w:rPr>
-                <w:rFonts w:ascii="Calibri" w:eastAsia="Times New Roman" w:hAnsi="Calibri" w:cs="Calibri"/>
-                <w:color w:val="000000"/>
-                <w:lang w:eastAsia="es-MX"/>
-              </w:rPr>
-            </w:pPr>
-            <w:r>
-              <w:rPr>
-                <w:rFonts w:ascii="Calibri" w:eastAsia="Times New Roman" w:hAnsi="Calibri" w:cs="Calibri"/>
-                <w:color w:val="000000"/>
-                <w:lang w:eastAsia="es-MX"/>
-              </w:rPr>
-              <w:t> </w:t>
-            </w:r>
-          </w:p>
-        </w:tc>
-        <w:tc>
-          <w:tcPr>
-            <w:tcW w:w="1200" w:type="dxa"/>
-            <w:tcBorders>
-              <w:top w:val="nil"/>
-              <w:left w:val="nil"/>
-              <w:bottom w:val="nil"/>
-              <w:right w:val="nil"/>
-            </w:tcBorders>
-            <w:shd w:val="clear" w:color="000000" w:fill="FFFFFF"/>
-            <w:noWrap/>
-            <w:vAlign w:val="bottom"/>
-            <w:hideMark/>
-          </w:tcPr>
-          <w:p>
-            <w:pPr>
-              <w:jc w:val="left"/>
-              <w:rPr>
-                <w:rFonts w:ascii="Calibri" w:eastAsia="Times New Roman" w:hAnsi="Calibri" w:cs="Calibri"/>
-                <w:color w:val="000000"/>
-                <w:lang w:eastAsia="es-MX"/>
-              </w:rPr>
-            </w:pPr>
-            <w:r>
-              <w:rPr>
-                <w:rFonts w:ascii="Calibri" w:eastAsia="Times New Roman" w:hAnsi="Calibri" w:cs="Calibri"/>
-                <w:color w:val="000000"/>
-                <w:lang w:eastAsia="es-MX"/>
-              </w:rPr>
-              <w:t> </w:t>
+            <w:tcW w:w="2400" w:type="dxa"/>
+            <w:gridSpan w:val="2"/>
+            <w:tcBorders>
+              <w:top w:val="single" w:sz="4" w:space="0" w:color="auto"/>
+              <w:left w:val="single" w:sz="4" w:space="0" w:color="auto"/>
+              <w:bottom w:val="single" w:sz="4" w:space="0" w:color="auto"/>
+              <w:right w:val="single" w:sz="4" w:space="0" w:color="auto"/>
+            </w:tcBorders>
+            <w:shd w:val="clear" w:color="000000" w:fill="D9D9D9"/>
+            <w:noWrap/>
+            <w:vAlign w:val="bottom"/>
+            <w:hideMark/>
+          </w:tcPr>
+          <w:p>
+            <w:pPr>
+              <w:jc w:val="left"/>
+              <w:rPr>
+                <w:rFonts w:ascii="Calibri" w:eastAsia="Times New Roman" w:hAnsi="Calibri" w:cs="Calibri"/>
+                <w:b/>
+                <w:bCs/>
+                <w:color w:val="000000"/>
+                <w:lang w:eastAsia="es-MX"/>
+              </w:rPr>
+            </w:pPr>
+            <w:r>
+              <w:rPr>
+                <w:rFonts w:ascii="Calibri" w:eastAsia="Times New Roman" w:hAnsi="Calibri" w:cs="Calibri"/>
+                <w:b/>
+                <w:bCs/>
+                <w:color w:val="000000"/>
+                <w:lang w:eastAsia="es-MX"/>
+              </w:rPr>
+              <w:t>Importancia</w:t>
+            </w:r>
+          </w:p>
+        </w:tc>
+        <w:tc>
+          <w:tcPr>
+            <w:tcW w:w="2773" w:type="dxa"/>
+            <w:gridSpan w:val="3"/>
+            <w:tcBorders>
+              <w:top w:val="single" w:sz="4" w:space="0" w:color="auto"/>
+              <w:left w:val="nil"/>
+              <w:bottom w:val="single" w:sz="4" w:space="0" w:color="auto"/>
+              <w:right w:val="single" w:sz="4" w:space="0" w:color="000000"/>
+            </w:tcBorders>
+            <w:shd w:val="clear" w:color="000000" w:fill="FFFFFF"/>
+            <w:noWrap/>
+            <w:vAlign w:val="bottom"/>
+            <w:hideMark/>
+          </w:tcPr>
+          <w:p>
+            <w:pPr>
+              <w:jc w:val="left"/>
+              <w:rPr>
+                <w:rFonts w:ascii="Calibri" w:eastAsia="Times New Roman" w:hAnsi="Calibri" w:cs="Calibri"/>
+                <w:color w:val="000000"/>
+                <w:lang w:eastAsia="es-MX"/>
+              </w:rPr>
+            </w:pPr>
+            <w:r>
+              <w:rPr>
+                <w:rFonts w:ascii="Calibri" w:eastAsia="Times New Roman" w:hAnsi="Calibri" w:cs="Calibri"/>
+                <w:color w:val="000000"/>
+                <w:lang w:eastAsia="es-MX"/>
+              </w:rPr>
+              <w:t>Alta</w:t>
+            </w:r>
+          </w:p>
+        </w:tc>
+        <w:tc>
+          <w:tcPr>
+            <w:tcW w:w="3828" w:type="dxa"/>
+            <w:gridSpan w:val="2"/>
+            <w:tcBorders>
+              <w:top w:val="single" w:sz="4" w:space="0" w:color="auto"/>
+              <w:left w:val="nil"/>
+              <w:bottom w:val="single" w:sz="4" w:space="0" w:color="auto"/>
+              <w:right w:val="single" w:sz="4" w:space="0" w:color="000000"/>
+            </w:tcBorders>
+            <w:shd w:val="clear" w:color="000000" w:fill="D9D9D9"/>
+            <w:noWrap/>
+            <w:vAlign w:val="bottom"/>
+            <w:hideMark/>
+          </w:tcPr>
+          <w:p>
+            <w:pPr>
+              <w:jc w:val="left"/>
+              <w:rPr>
+                <w:rFonts w:ascii="Calibri" w:eastAsia="Times New Roman" w:hAnsi="Calibri" w:cs="Calibri"/>
+                <w:b/>
+                <w:bCs/>
+                <w:color w:val="000000"/>
+                <w:lang w:eastAsia="es-MX"/>
+              </w:rPr>
+            </w:pPr>
+            <w:r>
+              <w:rPr>
+                <w:rFonts w:ascii="Calibri" w:eastAsia="Times New Roman" w:hAnsi="Calibri" w:cs="Calibri"/>
+                <w:b/>
+                <w:bCs/>
+                <w:color w:val="000000"/>
+                <w:lang w:eastAsia="es-MX"/>
+              </w:rPr>
+              <w:t>Urgencia</w:t>
+            </w:r>
+          </w:p>
+        </w:tc>
+        <w:tc>
+          <w:tcPr>
+            <w:tcW w:w="2999" w:type="dxa"/>
+            <w:gridSpan w:val="3"/>
+            <w:tcBorders>
+              <w:top w:val="single" w:sz="4" w:space="0" w:color="auto"/>
+              <w:left w:val="nil"/>
+              <w:bottom w:val="single" w:sz="4" w:space="0" w:color="auto"/>
+              <w:right w:val="single" w:sz="4" w:space="0" w:color="000000"/>
+            </w:tcBorders>
+            <w:shd w:val="clear" w:color="000000" w:fill="FFFFFF"/>
+            <w:noWrap/>
+            <w:vAlign w:val="bottom"/>
+            <w:hideMark/>
+          </w:tcPr>
+          <w:p>
+            <w:pPr>
+              <w:jc w:val="left"/>
+              <w:rPr>
+                <w:rFonts w:ascii="Calibri" w:eastAsia="Times New Roman" w:hAnsi="Calibri" w:cs="Calibri"/>
+                <w:color w:val="000000"/>
+                <w:lang w:eastAsia="es-MX"/>
+              </w:rPr>
+            </w:pPr>
+            <w:r>
+              <w:rPr>
+                <w:rFonts w:ascii="Calibri" w:eastAsia="Times New Roman" w:hAnsi="Calibri" w:cs="Calibri"/>
+                <w:color w:val="000000"/>
+                <w:lang w:eastAsia="es-MX"/>
+              </w:rPr>
+              <w:t>Alta</w:t>
             </w:r>
           </w:p>
         </w:tc>
@@ -4598,39 +4411,331 @@
         </w:trPr>
         <w:tc>
           <w:tcPr>
-            <w:tcW w:w="12000" w:type="dxa"/>
-            <w:gridSpan w:val="10"/>
-            <w:tcBorders>
-              <w:top w:val="single" w:sz="4" w:space="0" w:color="auto"/>
-              <w:left w:val="single" w:sz="4" w:space="0" w:color="auto"/>
-              <w:bottom w:val="single" w:sz="4" w:space="0" w:color="auto"/>
-              <w:right w:val="single" w:sz="4" w:space="0" w:color="auto"/>
-            </w:tcBorders>
-            <w:shd w:val="clear" w:color="000000" w:fill="D9D9D9"/>
-            <w:noWrap/>
-            <w:vAlign w:val="bottom"/>
-            <w:hideMark/>
-          </w:tcPr>
-          <w:p>
-            <w:pPr>
-              <w:jc w:val="left"/>
-              <w:rPr>
-                <w:rFonts w:ascii="Calibri" w:eastAsia="Times New Roman" w:hAnsi="Calibri" w:cs="Calibri"/>
-                <w:b/>
-                <w:bCs/>
-                <w:color w:val="000000"/>
-                <w:lang w:eastAsia="es-MX"/>
-              </w:rPr>
-            </w:pPr>
-            <w:r>
-              <w:rPr>
-                <w:rFonts w:ascii="Calibri" w:eastAsia="Times New Roman" w:hAnsi="Calibri" w:cs="Calibri"/>
-                <w:b/>
-                <w:bCs/>
-                <w:color w:val="000000"/>
-                <w:lang w:eastAsia="es-MX"/>
-              </w:rPr>
-              <w:t>Comentarios</w:t>
+            <w:tcW w:w="1200" w:type="dxa"/>
+            <w:tcBorders>
+              <w:top w:val="nil"/>
+              <w:left w:val="nil"/>
+              <w:bottom w:val="nil"/>
+              <w:right w:val="nil"/>
+            </w:tcBorders>
+            <w:shd w:val="clear" w:color="000000" w:fill="FFFFFF"/>
+            <w:noWrap/>
+            <w:vAlign w:val="bottom"/>
+            <w:hideMark/>
+          </w:tcPr>
+          <w:p>
+            <w:pPr>
+              <w:jc w:val="left"/>
+              <w:rPr>
+                <w:rFonts w:ascii="Calibri" w:eastAsia="Times New Roman" w:hAnsi="Calibri" w:cs="Calibri"/>
+                <w:color w:val="000000"/>
+                <w:lang w:eastAsia="es-MX"/>
+              </w:rPr>
+            </w:pPr>
+            <w:r>
+              <w:rPr>
+                <w:rFonts w:ascii="Calibri" w:eastAsia="Times New Roman" w:hAnsi="Calibri" w:cs="Calibri"/>
+                <w:color w:val="000000"/>
+                <w:lang w:eastAsia="es-MX"/>
+              </w:rPr>
+              <w:t> </w:t>
+            </w:r>
+          </w:p>
+        </w:tc>
+        <w:tc>
+          <w:tcPr>
+            <w:tcW w:w="1200" w:type="dxa"/>
+            <w:tcBorders>
+              <w:top w:val="nil"/>
+              <w:left w:val="nil"/>
+              <w:bottom w:val="nil"/>
+              <w:right w:val="nil"/>
+            </w:tcBorders>
+            <w:shd w:val="clear" w:color="000000" w:fill="FFFFFF"/>
+            <w:noWrap/>
+            <w:vAlign w:val="bottom"/>
+            <w:hideMark/>
+          </w:tcPr>
+          <w:p>
+            <w:pPr>
+              <w:jc w:val="left"/>
+              <w:rPr>
+                <w:rFonts w:ascii="Calibri" w:eastAsia="Times New Roman" w:hAnsi="Calibri" w:cs="Calibri"/>
+                <w:color w:val="000000"/>
+                <w:lang w:eastAsia="es-MX"/>
+              </w:rPr>
+            </w:pPr>
+            <w:r>
+              <w:rPr>
+                <w:rFonts w:ascii="Calibri" w:eastAsia="Times New Roman" w:hAnsi="Calibri" w:cs="Calibri"/>
+                <w:color w:val="000000"/>
+                <w:lang w:eastAsia="es-MX"/>
+              </w:rPr>
+              <w:t> </w:t>
+            </w:r>
+          </w:p>
+        </w:tc>
+        <w:tc>
+          <w:tcPr>
+            <w:tcW w:w="600" w:type="dxa"/>
+            <w:tcBorders>
+              <w:top w:val="nil"/>
+              <w:left w:val="nil"/>
+              <w:bottom w:val="nil"/>
+              <w:right w:val="nil"/>
+            </w:tcBorders>
+            <w:shd w:val="clear" w:color="000000" w:fill="FFFFFF"/>
+            <w:noWrap/>
+            <w:vAlign w:val="bottom"/>
+            <w:hideMark/>
+          </w:tcPr>
+          <w:p>
+            <w:pPr>
+              <w:jc w:val="left"/>
+              <w:rPr>
+                <w:rFonts w:ascii="Calibri" w:eastAsia="Times New Roman" w:hAnsi="Calibri" w:cs="Calibri"/>
+                <w:color w:val="000000"/>
+                <w:lang w:eastAsia="es-MX"/>
+              </w:rPr>
+            </w:pPr>
+            <w:r>
+              <w:rPr>
+                <w:rFonts w:ascii="Calibri" w:eastAsia="Times New Roman" w:hAnsi="Calibri" w:cs="Calibri"/>
+                <w:color w:val="000000"/>
+                <w:lang w:eastAsia="es-MX"/>
+              </w:rPr>
+              <w:t> </w:t>
+            </w:r>
+          </w:p>
+        </w:tc>
+        <w:tc>
+          <w:tcPr>
+            <w:tcW w:w="600" w:type="dxa"/>
+            <w:tcBorders>
+              <w:top w:val="nil"/>
+              <w:left w:val="nil"/>
+              <w:bottom w:val="nil"/>
+              <w:right w:val="nil"/>
+            </w:tcBorders>
+            <w:shd w:val="clear" w:color="000000" w:fill="FFFFFF"/>
+            <w:noWrap/>
+            <w:vAlign w:val="bottom"/>
+            <w:hideMark/>
+          </w:tcPr>
+          <w:p>
+            <w:pPr>
+              <w:jc w:val="left"/>
+              <w:rPr>
+                <w:rFonts w:ascii="Calibri" w:eastAsia="Times New Roman" w:hAnsi="Calibri" w:cs="Calibri"/>
+                <w:color w:val="000000"/>
+                <w:lang w:eastAsia="es-MX"/>
+              </w:rPr>
+            </w:pPr>
+            <w:r>
+              <w:rPr>
+                <w:rFonts w:ascii="Calibri" w:eastAsia="Times New Roman" w:hAnsi="Calibri" w:cs="Calibri"/>
+                <w:color w:val="000000"/>
+                <w:lang w:eastAsia="es-MX"/>
+              </w:rPr>
+              <w:t> </w:t>
+            </w:r>
+          </w:p>
+        </w:tc>
+        <w:tc>
+          <w:tcPr>
+            <w:tcW w:w="1573" w:type="dxa"/>
+            <w:tcBorders>
+              <w:top w:val="nil"/>
+              <w:left w:val="nil"/>
+              <w:bottom w:val="nil"/>
+              <w:right w:val="nil"/>
+            </w:tcBorders>
+            <w:shd w:val="clear" w:color="000000" w:fill="FFFFFF"/>
+            <w:noWrap/>
+            <w:vAlign w:val="bottom"/>
+            <w:hideMark/>
+          </w:tcPr>
+          <w:p>
+            <w:pPr>
+              <w:jc w:val="left"/>
+              <w:rPr>
+                <w:rFonts w:ascii="Calibri" w:eastAsia="Times New Roman" w:hAnsi="Calibri" w:cs="Calibri"/>
+                <w:color w:val="000000"/>
+                <w:lang w:eastAsia="es-MX"/>
+              </w:rPr>
+            </w:pPr>
+            <w:r>
+              <w:rPr>
+                <w:rFonts w:ascii="Calibri" w:eastAsia="Times New Roman" w:hAnsi="Calibri" w:cs="Calibri"/>
+                <w:color w:val="000000"/>
+                <w:lang w:eastAsia="es-MX"/>
+              </w:rPr>
+              <w:t> </w:t>
+            </w:r>
+          </w:p>
+        </w:tc>
+        <w:tc>
+          <w:tcPr>
+            <w:tcW w:w="2694" w:type="dxa"/>
+            <w:tcBorders>
+              <w:top w:val="nil"/>
+              <w:left w:val="nil"/>
+              <w:bottom w:val="nil"/>
+              <w:right w:val="nil"/>
+            </w:tcBorders>
+            <w:shd w:val="clear" w:color="000000" w:fill="FFFFFF"/>
+            <w:noWrap/>
+            <w:vAlign w:val="bottom"/>
+            <w:hideMark/>
+          </w:tcPr>
+          <w:p>
+            <w:pPr>
+              <w:jc w:val="left"/>
+              <w:rPr>
+                <w:rFonts w:ascii="Calibri" w:eastAsia="Times New Roman" w:hAnsi="Calibri" w:cs="Calibri"/>
+                <w:color w:val="000000"/>
+                <w:lang w:eastAsia="es-MX"/>
+              </w:rPr>
+            </w:pPr>
+            <w:r>
+              <w:rPr>
+                <w:rFonts w:ascii="Calibri" w:eastAsia="Times New Roman" w:hAnsi="Calibri" w:cs="Calibri"/>
+                <w:color w:val="000000"/>
+                <w:lang w:eastAsia="es-MX"/>
+              </w:rPr>
+              <w:t> </w:t>
+            </w:r>
+          </w:p>
+        </w:tc>
+        <w:tc>
+          <w:tcPr>
+            <w:tcW w:w="1134" w:type="dxa"/>
+            <w:tcBorders>
+              <w:top w:val="nil"/>
+              <w:left w:val="nil"/>
+              <w:bottom w:val="nil"/>
+              <w:right w:val="nil"/>
+            </w:tcBorders>
+            <w:shd w:val="clear" w:color="000000" w:fill="FFFFFF"/>
+            <w:noWrap/>
+            <w:vAlign w:val="bottom"/>
+            <w:hideMark/>
+          </w:tcPr>
+          <w:p>
+            <w:pPr>
+              <w:jc w:val="left"/>
+              <w:rPr>
+                <w:rFonts w:ascii="Calibri" w:eastAsia="Times New Roman" w:hAnsi="Calibri" w:cs="Calibri"/>
+                <w:color w:val="000000"/>
+                <w:lang w:eastAsia="es-MX"/>
+              </w:rPr>
+            </w:pPr>
+            <w:r>
+              <w:rPr>
+                <w:rFonts w:ascii="Calibri" w:eastAsia="Times New Roman" w:hAnsi="Calibri" w:cs="Calibri"/>
+                <w:color w:val="000000"/>
+                <w:lang w:eastAsia="es-MX"/>
+              </w:rPr>
+              <w:t> </w:t>
+            </w:r>
+          </w:p>
+        </w:tc>
+        <w:tc>
+          <w:tcPr>
+            <w:tcW w:w="599" w:type="dxa"/>
+            <w:tcBorders>
+              <w:top w:val="nil"/>
+              <w:left w:val="nil"/>
+              <w:bottom w:val="nil"/>
+              <w:right w:val="nil"/>
+            </w:tcBorders>
+            <w:shd w:val="clear" w:color="000000" w:fill="FFFFFF"/>
+            <w:noWrap/>
+            <w:vAlign w:val="bottom"/>
+            <w:hideMark/>
+          </w:tcPr>
+          <w:p>
+            <w:pPr>
+              <w:jc w:val="left"/>
+              <w:rPr>
+                <w:rFonts w:ascii="Calibri" w:eastAsia="Times New Roman" w:hAnsi="Calibri" w:cs="Calibri"/>
+                <w:color w:val="000000"/>
+                <w:lang w:eastAsia="es-MX"/>
+              </w:rPr>
+            </w:pPr>
+            <w:r>
+              <w:rPr>
+                <w:rFonts w:ascii="Calibri" w:eastAsia="Times New Roman" w:hAnsi="Calibri" w:cs="Calibri"/>
+                <w:color w:val="000000"/>
+                <w:lang w:eastAsia="es-MX"/>
+              </w:rPr>
+              <w:t> </w:t>
+            </w:r>
+          </w:p>
+        </w:tc>
+        <w:tc>
+          <w:tcPr>
+            <w:tcW w:w="1200" w:type="dxa"/>
+            <w:tcBorders>
+              <w:top w:val="nil"/>
+              <w:left w:val="nil"/>
+              <w:bottom w:val="nil"/>
+              <w:right w:val="nil"/>
+            </w:tcBorders>
+            <w:shd w:val="clear" w:color="000000" w:fill="FFFFFF"/>
+            <w:noWrap/>
+            <w:vAlign w:val="bottom"/>
+            <w:hideMark/>
+          </w:tcPr>
+          <w:p>
+            <w:pPr>
+              <w:jc w:val="left"/>
+              <w:rPr>
+                <w:rFonts w:ascii="Calibri" w:eastAsia="Times New Roman" w:hAnsi="Calibri" w:cs="Calibri"/>
+                <w:color w:val="000000"/>
+                <w:lang w:eastAsia="es-MX"/>
+              </w:rPr>
+            </w:pPr>
+            <w:r>
+              <w:rPr>
+                <w:rFonts w:ascii="Calibri" w:eastAsia="Times New Roman" w:hAnsi="Calibri" w:cs="Calibri"/>
+                <w:color w:val="000000"/>
+                <w:lang w:eastAsia="es-MX"/>
+              </w:rPr>
+              <w:t> </w:t>
+            </w:r>
+          </w:p>
+        </w:tc>
+        <w:tc>
+          <w:tcPr>
+            <w:tcW w:w="1200" w:type="dxa"/>
+            <w:tcBorders>
+              <w:top w:val="nil"/>
+              <w:left w:val="nil"/>
+              <w:bottom w:val="nil"/>
+              <w:right w:val="nil"/>
+            </w:tcBorders>
+            <w:shd w:val="clear" w:color="000000" w:fill="FFFFFF"/>
+            <w:noWrap/>
+            <w:vAlign w:val="bottom"/>
+            <w:hideMark/>
+          </w:tcPr>
+          <w:p>
+            <w:pPr>
+              <w:jc w:val="left"/>
+              <w:rPr>
+                <w:rFonts w:ascii="Calibri" w:eastAsia="Times New Roman" w:hAnsi="Calibri" w:cs="Calibri"/>
+                <w:color w:val="000000"/>
+                <w:lang w:eastAsia="es-MX"/>
+              </w:rPr>
+            </w:pPr>
+            <w:r>
+              <w:rPr>
+                <w:rFonts w:ascii="Calibri" w:eastAsia="Times New Roman" w:hAnsi="Calibri" w:cs="Calibri"/>
+                <w:color w:val="000000"/>
+                <w:lang w:eastAsia="es-MX"/>
+              </w:rPr>
+              <w:t> </w:t>
             </w:r>
           </w:p>
         </w:tc>
@@ -4661,15 +4766,43 @@
           <w:tcPr>
             <w:tcW w:w="12000" w:type="dxa"/>
             <w:gridSpan w:val="10"/>
-            <w:vMerge w:val="restart"/>
             <w:tcBorders>
               <w:top w:val="single" w:sz="4" w:space="0" w:color="auto"/>
               <w:left w:val="single" w:sz="4" w:space="0" w:color="auto"/>
               <w:bottom w:val="single" w:sz="4" w:space="0" w:color="auto"/>
               <w:right w:val="single" w:sz="4" w:space="0" w:color="auto"/>
             </w:tcBorders>
-            <w:shd w:val="clear" w:color="000000" w:fill="FFFFFF"/>
-            <w:noWrap/>
+            <w:shd w:val="clear" w:color="000000" w:fill="D9D9D9"/>
+            <w:noWrap/>
+            <w:vAlign w:val="bottom"/>
+            <w:hideMark/>
+          </w:tcPr>
+          <w:p>
+            <w:pPr>
+              <w:jc w:val="left"/>
+              <w:rPr>
+                <w:rFonts w:ascii="Calibri" w:eastAsia="Times New Roman" w:hAnsi="Calibri" w:cs="Calibri"/>
+                <w:b/>
+                <w:bCs/>
+                <w:color w:val="000000"/>
+                <w:lang w:eastAsia="es-MX"/>
+              </w:rPr>
+            </w:pPr>
+            <w:r>
+              <w:rPr>
+                <w:rFonts w:ascii="Calibri" w:eastAsia="Times New Roman" w:hAnsi="Calibri" w:cs="Calibri"/>
+                <w:b/>
+                <w:bCs/>
+                <w:color w:val="000000"/>
+                <w:lang w:eastAsia="es-MX"/>
+              </w:rPr>
+              <w:t>Comentarios</w:t>
+            </w:r>
+          </w:p>
+        </w:tc>
+        <w:tc>
+          <w:tcPr>
+            <w:tcW w:w="146" w:type="dxa"/>
             <w:vAlign w:val="center"/>
             <w:hideMark/>
           </w:tcPr>
@@ -4677,11 +4810,106 @@
             <w:pPr>
               <w:jc w:val="left"/>
               <w:rPr>
-                <w:rFonts w:ascii="Calibri" w:eastAsia="Times New Roman" w:hAnsi="Calibri" w:cs="Calibri"/>
-                <w:color w:val="000000"/>
-                <w:lang w:eastAsia="es-MX"/>
-              </w:rPr>
-            </w:pPr>
+                <w:rFonts w:ascii="Times New Roman" w:eastAsia="Times New Roman" w:hAnsi="Times New Roman" w:cs="Times New Roman"/>
+                <w:sz w:val="20"/>
+                <w:szCs w:val="20"/>
+                <w:lang w:eastAsia="es-MX"/>
+              </w:rPr>
+            </w:pPr>
+          </w:p>
+        </w:tc>
+      </w:tr>
+      <w:tr>
+        <w:trPr>
+          <w:trHeight w:val="300"/>
+        </w:trPr>
+        <w:tc>
+          <w:tcPr>
+            <w:tcW w:w="12000" w:type="dxa"/>
+            <w:gridSpan w:val="10"/>
+            <w:vMerge w:val="restart"/>
+            <w:tcBorders>
+              <w:top w:val="single" w:sz="4" w:space="0" w:color="auto"/>
+              <w:left w:val="single" w:sz="4" w:space="0" w:color="auto"/>
+              <w:bottom w:val="single" w:sz="4" w:space="0" w:color="auto"/>
+              <w:right w:val="single" w:sz="4" w:space="0" w:color="auto"/>
+            </w:tcBorders>
+            <w:shd w:val="clear" w:color="000000" w:fill="FFFFFF"/>
+            <w:noWrap/>
+            <w:vAlign w:val="center"/>
+            <w:hideMark/>
+          </w:tcPr>
+          <w:p>
+            <w:pPr>
+              <w:jc w:val="left"/>
+              <w:rPr>
+                <w:rFonts w:ascii="Calibri" w:eastAsia="Times New Roman" w:hAnsi="Calibri" w:cs="Calibri"/>
+                <w:color w:val="000000"/>
+                <w:lang w:eastAsia="es-MX"/>
+              </w:rPr>
+            </w:pPr>
+            <w:r>
+              <w:rPr>
+                <w:rFonts w:ascii="Calibri" w:eastAsia="Times New Roman" w:hAnsi="Calibri" w:cs="Calibri"/>
+                <w:color w:val="000000"/>
+                <w:lang w:eastAsia="es-MX"/>
+              </w:rPr>
+              <w:t>Este caso de uso depende de los siguientes casos de uso:</w:t>
+            </w:r>
+          </w:p>
+          <w:p>
+            <w:pPr>
+              <w:jc w:val="left"/>
+              <w:rPr>
+                <w:rFonts w:ascii="Calibri" w:eastAsia="Times New Roman" w:hAnsi="Calibri" w:cs="Calibri"/>
+                <w:color w:val="000000"/>
+                <w:lang w:eastAsia="es-MX"/>
+              </w:rPr>
+            </w:pPr>
+            <w:r>
+              <w:rPr>
+                <w:rFonts w:ascii="Calibri" w:eastAsia="Times New Roman" w:hAnsi="Calibri" w:cs="Calibri"/>
+                <w:color w:val="000000"/>
+                <w:lang w:eastAsia="es-MX"/>
+              </w:rPr>
+              <w:t>CU-003</w:t>
+            </w:r>
+          </w:p>
+          <w:p>
+            <w:pPr>
+              <w:jc w:val="left"/>
+              <w:rPr>
+                <w:rFonts w:ascii="Calibri" w:eastAsia="Times New Roman" w:hAnsi="Calibri" w:cs="Calibri"/>
+                <w:color w:val="000000"/>
+                <w:lang w:eastAsia="es-MX"/>
+              </w:rPr>
+            </w:pPr>
+            <w:r>
+              <w:rPr>
+                <w:rFonts w:ascii="Calibri" w:eastAsia="Times New Roman" w:hAnsi="Calibri" w:cs="Calibri"/>
+                <w:color w:val="000000"/>
+                <w:lang w:eastAsia="es-MX"/>
+              </w:rPr>
+              <w:t>CU-004</w:t>
+            </w:r>
+          </w:p>
+          <w:p>
+            <w:pPr>
+              <w:jc w:val="left"/>
+              <w:rPr>
+                <w:rFonts w:ascii="Calibri" w:eastAsia="Times New Roman" w:hAnsi="Calibri" w:cs="Calibri"/>
+                <w:color w:val="000000"/>
+                <w:lang w:eastAsia="es-MX"/>
+              </w:rPr>
+            </w:pPr>
+            <w:r>
+              <w:rPr>
+                <w:rFonts w:ascii="Calibri" w:eastAsia="Times New Roman" w:hAnsi="Calibri" w:cs="Calibri"/>
+                <w:color w:val="000000"/>
+                <w:lang w:eastAsia="es-MX"/>
+              </w:rPr>
+              <w:t>CU-006</w:t>
+            </w:r>
           </w:p>
         </w:tc>
         <w:tc>
@@ -4850,7 +5078,7 @@
 </file>
 
 <file path=word/endnotes.xml><?xml version="1.0" encoding="utf-8"?>
-<w:endnotes xmlns:wpc="http://schemas.microsoft.com/office/word/2010/wordprocessingCanvas" xmlns:cx="http://schemas.microsoft.com/office/drawing/2014/chartex" xmlns:cx1="http://schemas.microsoft.com/office/drawing/2015/9/8/chartex" xmlns:cx2="http://schemas.microsoft.com/office/drawing/2015/10/21/chartex" xmlns:cx3="http://schemas.microsoft.com/office/drawing/2016/5/9/chartex" xmlns:cx4="http://schemas.microsoft.com/office/drawing/2016/5/10/chartex" xmlns:cx5="http://schemas.microsoft.com/office/drawing/2016/5/11/chartex" xmlns:cx6="http://schemas.microsoft.com/office/drawing/2016/5/12/chartex" xmlns:cx7="http://schemas.microsoft.com/office/drawing/2016/5/13/chartex" xmlns:cx8="http://schemas.microsoft.com/office/drawing/2016/5/14/chartex" xmlns:mc="http://schemas.openxmlformats.org/markup-compatibility/2006" xmlns:aink="http://schemas.microsoft.com/office/drawing/2016/ink" xmlns:am3d="http://schemas.microsoft.com/office/drawing/2017/model3d" xmlns:o="urn:schemas-microsoft-com:office:office" xmlns:r="http://schemas.openxmlformats.org/officeDocument/2006/relationships" xmlns:m="http://schemas.openxmlformats.org/officeDocument/2006/math" xmlns:v="urn:schemas-microsoft-com:vml" xmlns:wp14="http://schemas.microsoft.com/office/word/2010/wordprocessingDrawing" xmlns:wp="http://schemas.openxmlformats.org/drawingml/2006/wordprocessingDrawing" xmlns:w10="urn:schemas-microsoft-com:office:word" xmlns:w="http://schemas.openxmlformats.org/wordprocessingml/2006/main" xmlns:w14="http://schemas.microsoft.com/office/word/2010/wordml" xmlns:w15="http://schemas.microsoft.com/office/word/2012/wordml" xmlns:w16cid="http://schemas.microsoft.com/office/word/2016/wordml/cid" xmlns:w16se="http://schemas.microsoft.com/office/word/2015/wordml/symex" xmlns:wpg="http://schemas.microsoft.com/office/word/2010/wordprocessingGroup" xmlns:wpi="http://schemas.microsoft.com/office/word/2010/wordprocessingInk" xmlns:wne="http://schemas.microsoft.com/office/word/2006/wordml" xmlns:wps="http://schemas.microsoft.com/office/word/2010/wordprocessingShape" mc:Ignorable="w14 w15 w16se w16cid wp14">
+<w:endnotes xmlns:wpc="http://schemas.microsoft.com/office/word/2010/wordprocessingCanvas" xmlns:cx="http://schemas.microsoft.com/office/drawing/2014/chartex" xmlns:cx1="http://schemas.microsoft.com/office/drawing/2015/9/8/chartex" xmlns:cx2="http://schemas.microsoft.com/office/drawing/2015/10/21/chartex" xmlns:cx3="http://schemas.microsoft.com/office/drawing/2016/5/9/chartex" xmlns:cx4="http://schemas.microsoft.com/office/drawing/2016/5/10/chartex" xmlns:cx5="http://schemas.microsoft.com/office/drawing/2016/5/11/chartex" xmlns:cx6="http://schemas.microsoft.com/office/drawing/2016/5/12/chartex" xmlns:cx7="http://schemas.microsoft.com/office/drawing/2016/5/13/chartex" xmlns:cx8="http://schemas.microsoft.com/office/drawing/2016/5/14/chartex" xmlns:mc="http://schemas.openxmlformats.org/markup-compatibility/2006" xmlns:aink="http://schemas.microsoft.com/office/drawing/2016/ink" xmlns:am3d="http://schemas.microsoft.com/office/drawing/2017/model3d" xmlns:o="urn:schemas-microsoft-com:office:office" xmlns:oel="http://schemas.microsoft.com/office/2019/extlst" xmlns:r="http://schemas.openxmlformats.org/officeDocument/2006/relationships" xmlns:m="http://schemas.openxmlformats.org/officeDocument/2006/math" xmlns:v="urn:schemas-microsoft-com:vml" xmlns:wp14="http://schemas.microsoft.com/office/word/2010/wordprocessingDrawing" xmlns:wp="http://schemas.openxmlformats.org/drawingml/2006/wordprocessingDrawing" xmlns:w10="urn:schemas-microsoft-com:office:word" xmlns:w="http://schemas.openxmlformats.org/wordprocessingml/2006/main" xmlns:w14="http://schemas.microsoft.com/office/word/2010/wordml" xmlns:w15="http://schemas.microsoft.com/office/word/2012/wordml" xmlns:w16cex="http://schemas.microsoft.com/office/word/2018/wordml/cex" xmlns:w16cid="http://schemas.microsoft.com/office/word/2016/wordml/cid" xmlns:w16="http://schemas.microsoft.com/office/word/2018/wordml" xmlns:w16du="http://schemas.microsoft.com/office/word/2023/wordml/word16du" xmlns:w16sdtdh="http://schemas.microsoft.com/office/word/2020/wordml/sdtdatahash" xmlns:w16sdtfl="http://schemas.microsoft.com/office/word/2024/wordml/sdtformatlock" xmlns:w16se="http://schemas.microsoft.com/office/word/2015/wordml/symex" xmlns:wpg="http://schemas.microsoft.com/office/word/2010/wordprocessingGroup" xmlns:wpi="http://schemas.microsoft.com/office/word/2010/wordprocessingInk" xmlns:wne="http://schemas.microsoft.com/office/word/2006/wordml" xmlns:wps="http://schemas.microsoft.com/office/word/2010/wordprocessingShape" mc:Ignorable="w14 w15 w16se w16cid w16 w16cex w16sdtdh w16sdtfl w16du wp14">
   <w:endnote w:type="separator" w:id="-1">
     <w:p>
       <w:r>
@@ -4869,10 +5097,10 @@
 </file>
 
 <file path=word/footer1.xml><?xml version="1.0" encoding="utf-8"?>
-<w:ftr xmlns:wpc="http://schemas.microsoft.com/office/word/2010/wordprocessingCanvas" xmlns:cx="http://schemas.microsoft.com/office/drawing/2014/chartex" xmlns:cx1="http://schemas.microsoft.com/office/drawing/2015/9/8/chartex" xmlns:cx2="http://schemas.microsoft.com/office/drawing/2015/10/21/chartex" xmlns:cx3="http://schemas.microsoft.com/office/drawing/2016/5/9/chartex" xmlns:cx4="http://schemas.microsoft.com/office/drawing/2016/5/10/chartex" xmlns:cx5="http://schemas.microsoft.com/office/drawing/2016/5/11/chartex" xmlns:cx6="http://schemas.microsoft.com/office/drawing/2016/5/12/chartex" xmlns:cx7="http://schemas.microsoft.com/office/drawing/2016/5/13/chartex" xmlns:cx8="http://schemas.microsoft.com/office/drawing/2016/5/14/chartex" xmlns:mc="http://schemas.openxmlformats.org/markup-compatibility/2006" xmlns:aink="http://schemas.microsoft.com/office/drawing/2016/ink" xmlns:am3d="http://schemas.microsoft.com/office/drawing/2017/model3d" xmlns:o="urn:schemas-microsoft-com:office:office" xmlns:r="http://schemas.openxmlformats.org/officeDocument/2006/relationships" xmlns:m="http://schemas.openxmlformats.org/officeDocument/2006/math" xmlns:v="urn:schemas-microsoft-com:vml" xmlns:wp14="http://schemas.microsoft.com/office/word/2010/wordprocessingDrawing" xmlns:wp="http://schemas.openxmlformats.org/drawingml/2006/wordprocessingDrawing" xmlns:w10="urn:schemas-microsoft-com:office:word" xmlns:w="http://schemas.openxmlformats.org/wordprocessingml/2006/main" xmlns:w14="http://schemas.microsoft.com/office/word/2010/wordml" xmlns:w15="http://schemas.microsoft.com/office/word/2012/wordml" xmlns:w16cid="http://schemas.microsoft.com/office/word/2016/wordml/cid" xmlns:w16se="http://schemas.microsoft.com/office/word/2015/wordml/symex" xmlns:wpg="http://schemas.microsoft.com/office/word/2010/wordprocessingGroup" xmlns:wpi="http://schemas.microsoft.com/office/word/2010/wordprocessingInk" xmlns:wne="http://schemas.microsoft.com/office/word/2006/wordml" xmlns:wps="http://schemas.microsoft.com/office/word/2010/wordprocessingShape" mc:Ignorable="w14 w15 w16se w16cid wp14">
+<w:ftr xmlns:wpc="http://schemas.microsoft.com/office/word/2010/wordprocessingCanvas" xmlns:cx="http://schemas.microsoft.com/office/drawing/2014/chartex" xmlns:cx1="http://schemas.microsoft.com/office/drawing/2015/9/8/chartex" xmlns:cx2="http://schemas.microsoft.com/office/drawing/2015/10/21/chartex" xmlns:cx3="http://schemas.microsoft.com/office/drawing/2016/5/9/chartex" xmlns:cx4="http://schemas.microsoft.com/office/drawing/2016/5/10/chartex" xmlns:cx5="http://schemas.microsoft.com/office/drawing/2016/5/11/chartex" xmlns:cx6="http://schemas.microsoft.com/office/drawing/2016/5/12/chartex" xmlns:cx7="http://schemas.microsoft.com/office/drawing/2016/5/13/chartex" xmlns:cx8="http://schemas.microsoft.com/office/drawing/2016/5/14/chartex" xmlns:mc="http://schemas.openxmlformats.org/markup-compatibility/2006" xmlns:aink="http://schemas.microsoft.com/office/drawing/2016/ink" xmlns:am3d="http://schemas.microsoft.com/office/drawing/2017/model3d" xmlns:o="urn:schemas-microsoft-com:office:office" xmlns:oel="http://schemas.microsoft.com/office/2019/extlst" xmlns:r="http://schemas.openxmlformats.org/officeDocument/2006/relationships" xmlns:m="http://schemas.openxmlformats.org/officeDocument/2006/math" xmlns:v="urn:schemas-microsoft-com:vml" xmlns:wp14="http://schemas.microsoft.com/office/word/2010/wordprocessingDrawing" xmlns:wp="http://schemas.openxmlformats.org/drawingml/2006/wordprocessingDrawing" xmlns:w10="urn:schemas-microsoft-com:office:word" xmlns:w="http://schemas.openxmlformats.org/wordprocessingml/2006/main" xmlns:w14="http://schemas.microsoft.com/office/word/2010/wordml" xmlns:w15="http://schemas.microsoft.com/office/word/2012/wordml" xmlns:w16cex="http://schemas.microsoft.com/office/word/2018/wordml/cex" xmlns:w16cid="http://schemas.microsoft.com/office/word/2016/wordml/cid" xmlns:w16="http://schemas.microsoft.com/office/word/2018/wordml" xmlns:w16du="http://schemas.microsoft.com/office/word/2023/wordml/word16du" xmlns:w16sdtdh="http://schemas.microsoft.com/office/word/2020/wordml/sdtdatahash" xmlns:w16sdtfl="http://schemas.microsoft.com/office/word/2024/wordml/sdtformatlock" xmlns:w16se="http://schemas.microsoft.com/office/word/2015/wordml/symex" xmlns:wpg="http://schemas.microsoft.com/office/word/2010/wordprocessingGroup" xmlns:wpi="http://schemas.microsoft.com/office/word/2010/wordprocessingInk" xmlns:wne="http://schemas.microsoft.com/office/word/2006/wordml" xmlns:wps="http://schemas.microsoft.com/office/word/2010/wordprocessingShape" mc:Ignorable="w14 w15 w16se w16cid w16 w16cex w16sdtdh w16sdtfl w16du wp14">
   <w:p>
     <w:pPr>
-      <w:pStyle w:val="Piedepgina"/>
+      <w:pStyle w:val="Footer"/>
       <w:ind w:right="440"/>
       <w:jc w:val="right"/>
     </w:pPr>
@@ -5289,7 +5517,7 @@
   </w:tbl>
   <w:p>
     <w:pPr>
-      <w:pStyle w:val="Piedepgina"/>
+      <w:pStyle w:val="Footer"/>
       <w:ind w:right="440"/>
       <w:jc w:val="right"/>
     </w:pPr>
@@ -5298,7 +5526,7 @@
 </file>
 
 <file path=word/footnotes.xml><?xml version="1.0" encoding="utf-8"?>
-<w:footnotes xmlns:wpc="http://schemas.microsoft.com/office/word/2010/wordprocessingCanvas" xmlns:cx="http://schemas.microsoft.com/office/drawing/2014/chartex" xmlns:cx1="http://schemas.microsoft.com/office/drawing/2015/9/8/chartex" xmlns:cx2="http://schemas.microsoft.com/office/drawing/2015/10/21/chartex" xmlns:cx3="http://schemas.microsoft.com/office/drawing/2016/5/9/chartex" xmlns:cx4="http://schemas.microsoft.com/office/drawing/2016/5/10/chartex" xmlns:cx5="http://schemas.microsoft.com/office/drawing/2016/5/11/chartex" xmlns:cx6="http://schemas.microsoft.com/office/drawing/2016/5/12/chartex" xmlns:cx7="http://schemas.microsoft.com/office/drawing/2016/5/13/chartex" xmlns:cx8="http://schemas.microsoft.com/office/drawing/2016/5/14/chartex" xmlns:mc="http://schemas.openxmlformats.org/markup-compatibility/2006" xmlns:aink="http://schemas.microsoft.com/office/drawing/2016/ink" xmlns:am3d="http://schemas.microsoft.com/office/drawing/2017/model3d" xmlns:o="urn:schemas-microsoft-com:office:office" xmlns:r="http://schemas.openxmlformats.org/officeDocument/2006/relationships" xmlns:m="http://schemas.openxmlformats.org/officeDocument/2006/math" xmlns:v="urn:schemas-microsoft-com:vml" xmlns:wp14="http://schemas.microsoft.com/office/word/2010/wordprocessingDrawing" xmlns:wp="http://schemas.openxmlformats.org/drawingml/2006/wordprocessingDrawing" xmlns:w10="urn:schemas-microsoft-com:office:word" xmlns:w="http://schemas.openxmlformats.org/wordprocessingml/2006/main" xmlns:w14="http://schemas.microsoft.com/office/word/2010/wordml" xmlns:w15="http://schemas.microsoft.com/office/word/2012/wordml" xmlns:w16cid="http://schemas.microsoft.com/office/word/2016/wordml/cid" xmlns:w16se="http://schemas.microsoft.com/office/word/2015/wordml/symex" xmlns:wpg="http://schemas.microsoft.com/office/word/2010/wordprocessingGroup" xmlns:wpi="http://schemas.microsoft.com/office/word/2010/wordprocessingInk" xmlns:wne="http://schemas.microsoft.com/office/word/2006/wordml" xmlns:wps="http://schemas.microsoft.com/office/word/2010/wordprocessingShape" mc:Ignorable="w14 w15 w16se w16cid wp14">
+<w:footnotes xmlns:wpc="http://schemas.microsoft.com/office/word/2010/wordprocessingCanvas" xmlns:cx="http://schemas.microsoft.com/office/drawing/2014/chartex" xmlns:cx1="http://schemas.microsoft.com/office/drawing/2015/9/8/chartex" xmlns:cx2="http://schemas.microsoft.com/office/drawing/2015/10/21/chartex" xmlns:cx3="http://schemas.microsoft.com/office/drawing/2016/5/9/chartex" xmlns:cx4="http://schemas.microsoft.com/office/drawing/2016/5/10/chartex" xmlns:cx5="http://schemas.microsoft.com/office/drawing/2016/5/11/chartex" xmlns:cx6="http://schemas.microsoft.com/office/drawing/2016/5/12/chartex" xmlns:cx7="http://schemas.microsoft.com/office/drawing/2016/5/13/chartex" xmlns:cx8="http://schemas.microsoft.com/office/drawing/2016/5/14/chartex" xmlns:mc="http://schemas.openxmlformats.org/markup-compatibility/2006" xmlns:aink="http://schemas.microsoft.com/office/drawing/2016/ink" xmlns:am3d="http://schemas.microsoft.com/office/drawing/2017/model3d" xmlns:o="urn:schemas-microsoft-com:office:office" xmlns:oel="http://schemas.microsoft.com/office/2019/extlst" xmlns:r="http://schemas.openxmlformats.org/officeDocument/2006/relationships" xmlns:m="http://schemas.openxmlformats.org/officeDocument/2006/math" xmlns:v="urn:schemas-microsoft-com:vml" xmlns:wp14="http://schemas.microsoft.com/office/word/2010/wordprocessingDrawing" xmlns:wp="http://schemas.openxmlformats.org/drawingml/2006/wordprocessingDrawing" xmlns:w10="urn:schemas-microsoft-com:office:word" xmlns:w="http://schemas.openxmlformats.org/wordprocessingml/2006/main" xmlns:w14="http://schemas.microsoft.com/office/word/2010/wordml" xmlns:w15="http://schemas.microsoft.com/office/word/2012/wordml" xmlns:w16cex="http://schemas.microsoft.com/office/word/2018/wordml/cex" xmlns:w16cid="http://schemas.microsoft.com/office/word/2016/wordml/cid" xmlns:w16="http://schemas.microsoft.com/office/word/2018/wordml" xmlns:w16du="http://schemas.microsoft.com/office/word/2023/wordml/word16du" xmlns:w16sdtdh="http://schemas.microsoft.com/office/word/2020/wordml/sdtdatahash" xmlns:w16sdtfl="http://schemas.microsoft.com/office/word/2024/wordml/sdtformatlock" xmlns:w16se="http://schemas.microsoft.com/office/word/2015/wordml/symex" xmlns:wpg="http://schemas.microsoft.com/office/word/2010/wordprocessingGroup" xmlns:wpi="http://schemas.microsoft.com/office/word/2010/wordprocessingInk" xmlns:wne="http://schemas.microsoft.com/office/word/2006/wordml" xmlns:wps="http://schemas.microsoft.com/office/word/2010/wordprocessingShape" mc:Ignorable="w14 w15 w16se w16cid w16 w16cex w16sdtdh w16sdtfl w16du wp14">
   <w:footnote w:type="separator" w:id="-1">
     <w:p>
       <w:r>
@@ -5317,10 +5545,10 @@
 </file>
 
 <file path=word/header1.xml><?xml version="1.0" encoding="utf-8"?>
-<w:hdr xmlns:wpc="http://schemas.microsoft.com/office/word/2010/wordprocessingCanvas" xmlns:cx="http://schemas.microsoft.com/office/drawing/2014/chartex" xmlns:cx1="http://schemas.microsoft.com/office/drawing/2015/9/8/chartex" xmlns:cx2="http://schemas.microsoft.com/office/drawing/2015/10/21/chartex" xmlns:cx3="http://schemas.microsoft.com/office/drawing/2016/5/9/chartex" xmlns:cx4="http://schemas.microsoft.com/office/drawing/2016/5/10/chartex" xmlns:cx5="http://schemas.microsoft.com/office/drawing/2016/5/11/chartex" xmlns:cx6="http://schemas.microsoft.com/office/drawing/2016/5/12/chartex" xmlns:cx7="http://schemas.microsoft.com/office/drawing/2016/5/13/chartex" xmlns:cx8="http://schemas.microsoft.com/office/drawing/2016/5/14/chartex" xmlns:mc="http://schemas.openxmlformats.org/markup-compatibility/2006" xmlns:aink="http://schemas.microsoft.com/office/drawing/2016/ink" xmlns:am3d="http://schemas.microsoft.com/office/drawing/2017/model3d" xmlns:o="urn:schemas-microsoft-com:office:office" xmlns:r="http://schemas.openxmlformats.org/officeDocument/2006/relationships" xmlns:m="http://schemas.openxmlformats.org/officeDocument/2006/math" xmlns:v="urn:schemas-microsoft-com:vml" xmlns:wp14="http://schemas.microsoft.com/office/word/2010/wordprocessingDrawing" xmlns:wp="http://schemas.openxmlformats.org/drawingml/2006/wordprocessingDrawing" xmlns:w10="urn:schemas-microsoft-com:office:word" xmlns:w="http://schemas.openxmlformats.org/wordprocessingml/2006/main" xmlns:w14="http://schemas.microsoft.com/office/word/2010/wordml" xmlns:w15="http://schemas.microsoft.com/office/word/2012/wordml" xmlns:w16cid="http://schemas.microsoft.com/office/word/2016/wordml/cid" xmlns:w16se="http://schemas.microsoft.com/office/word/2015/wordml/symex" xmlns:wpg="http://schemas.microsoft.com/office/word/2010/wordprocessingGroup" xmlns:wpi="http://schemas.microsoft.com/office/word/2010/wordprocessingInk" xmlns:wne="http://schemas.microsoft.com/office/word/2006/wordml" xmlns:wps="http://schemas.microsoft.com/office/word/2010/wordprocessingShape" mc:Ignorable="w14 w15 w16se w16cid wp14">
+<w:hdr xmlns:wpc="http://schemas.microsoft.com/office/word/2010/wordprocessingCanvas" xmlns:cx="http://schemas.microsoft.com/office/drawing/2014/chartex" xmlns:cx1="http://schemas.microsoft.com/office/drawing/2015/9/8/chartex" xmlns:cx2="http://schemas.microsoft.com/office/drawing/2015/10/21/chartex" xmlns:cx3="http://schemas.microsoft.com/office/drawing/2016/5/9/chartex" xmlns:cx4="http://schemas.microsoft.com/office/drawing/2016/5/10/chartex" xmlns:cx5="http://schemas.microsoft.com/office/drawing/2016/5/11/chartex" xmlns:cx6="http://schemas.microsoft.com/office/drawing/2016/5/12/chartex" xmlns:cx7="http://schemas.microsoft.com/office/drawing/2016/5/13/chartex" xmlns:cx8="http://schemas.microsoft.com/office/drawing/2016/5/14/chartex" xmlns:mc="http://schemas.openxmlformats.org/markup-compatibility/2006" xmlns:aink="http://schemas.microsoft.com/office/drawing/2016/ink" xmlns:am3d="http://schemas.microsoft.com/office/drawing/2017/model3d" xmlns:o="urn:schemas-microsoft-com:office:office" xmlns:oel="http://schemas.microsoft.com/office/2019/extlst" xmlns:r="http://schemas.openxmlformats.org/officeDocument/2006/relationships" xmlns:m="http://schemas.openxmlformats.org/officeDocument/2006/math" xmlns:v="urn:schemas-microsoft-com:vml" xmlns:wp14="http://schemas.microsoft.com/office/word/2010/wordprocessingDrawing" xmlns:wp="http://schemas.openxmlformats.org/drawingml/2006/wordprocessingDrawing" xmlns:w10="urn:schemas-microsoft-com:office:word" xmlns:w="http://schemas.openxmlformats.org/wordprocessingml/2006/main" xmlns:w14="http://schemas.microsoft.com/office/word/2010/wordml" xmlns:w15="http://schemas.microsoft.com/office/word/2012/wordml" xmlns:w16cex="http://schemas.microsoft.com/office/word/2018/wordml/cex" xmlns:w16cid="http://schemas.microsoft.com/office/word/2016/wordml/cid" xmlns:w16="http://schemas.microsoft.com/office/word/2018/wordml" xmlns:w16du="http://schemas.microsoft.com/office/word/2023/wordml/word16du" xmlns:w16sdtdh="http://schemas.microsoft.com/office/word/2020/wordml/sdtdatahash" xmlns:w16sdtfl="http://schemas.microsoft.com/office/word/2024/wordml/sdtformatlock" xmlns:w16se="http://schemas.microsoft.com/office/word/2015/wordml/symex" xmlns:wpg="http://schemas.microsoft.com/office/word/2010/wordprocessingGroup" xmlns:wpi="http://schemas.microsoft.com/office/word/2010/wordprocessingInk" xmlns:wne="http://schemas.microsoft.com/office/word/2006/wordml" xmlns:wps="http://schemas.microsoft.com/office/word/2010/wordprocessingShape" mc:Ignorable="w14 w15 w16se w16cid w16 w16cex w16sdtdh w16sdtfl w16du wp14">
   <w:p>
     <w:pPr>
-      <w:pStyle w:val="Encabezado"/>
+      <w:pStyle w:val="Header"/>
       <w:jc w:val="left"/>
       <w:rPr>
         <w:b/>
@@ -5450,7 +5678,7 @@
   </w:p>
   <w:p>
     <w:pPr>
-      <w:pStyle w:val="Encabezado"/>
+      <w:pStyle w:val="Header"/>
       <w:ind w:right="330"/>
       <w:jc w:val="right"/>
       <w:rPr>
@@ -5475,7 +5703,7 @@
   </w:p>
   <w:p>
     <w:pPr>
-      <w:pStyle w:val="Encabezado"/>
+      <w:pStyle w:val="Header"/>
       <w:jc w:val="left"/>
       <w:rPr>
         <w:b/>
@@ -5486,7 +5714,7 @@
 </file>
 
 <file path=word/numbering.xml><?xml version="1.0" encoding="utf-8"?>
-<w:numbering xmlns:wpc="http://schemas.microsoft.com/office/word/2010/wordprocessingCanvas" xmlns:cx="http://schemas.microsoft.com/office/drawing/2014/chartex" xmlns:cx1="http://schemas.microsoft.com/office/drawing/2015/9/8/chartex" xmlns:cx2="http://schemas.microsoft.com/office/drawing/2015/10/21/chartex" xmlns:cx3="http://schemas.microsoft.com/office/drawing/2016/5/9/chartex" xmlns:cx4="http://schemas.microsoft.com/office/drawing/2016/5/10/chartex" xmlns:cx5="http://schemas.microsoft.com/office/drawing/2016/5/11/chartex" xmlns:cx6="http://schemas.microsoft.com/office/drawing/2016/5/12/chartex" xmlns:cx7="http://schemas.microsoft.com/office/drawing/2016/5/13/chartex" xmlns:cx8="http://schemas.microsoft.com/office/drawing/2016/5/14/chartex" xmlns:mc="http://schemas.openxmlformats.org/markup-compatibility/2006" xmlns:aink="http://schemas.microsoft.com/office/drawing/2016/ink" xmlns:am3d="http://schemas.microsoft.com/office/drawing/2017/model3d" xmlns:o="urn:schemas-microsoft-com:office:office" xmlns:r="http://schemas.openxmlformats.org/officeDocument/2006/relationships" xmlns:m="http://schemas.openxmlformats.org/officeDocument/2006/math" xmlns:v="urn:schemas-microsoft-com:vml" xmlns:wp14="http://schemas.microsoft.com/office/word/2010/wordprocessingDrawing" xmlns:wp="http://schemas.openxmlformats.org/drawingml/2006/wordprocessingDrawing" xmlns:w10="urn:schemas-microsoft-com:office:word" xmlns:w="http://schemas.openxmlformats.org/wordprocessingml/2006/main" xmlns:w14="http://schemas.microsoft.com/office/word/2010/wordml" xmlns:w15="http://schemas.microsoft.com/office/word/2012/wordml" xmlns:w16cid="http://schemas.microsoft.com/office/word/2016/wordml/cid" xmlns:w16se="http://schemas.microsoft.com/office/word/2015/wordml/symex" xmlns:wpg="http://schemas.microsoft.com/office/word/2010/wordprocessingGroup" xmlns:wpi="http://schemas.microsoft.com/office/word/2010/wordprocessingInk" xmlns:wne="http://schemas.microsoft.com/office/word/2006/wordml" xmlns:wps="http://schemas.microsoft.com/office/word/2010/wordprocessingShape" mc:Ignorable="w14 w15 w16se w16cid wp14">
+<w:numbering xmlns:wpc="http://schemas.microsoft.com/office/word/2010/wordprocessingCanvas" xmlns:cx="http://schemas.microsoft.com/office/drawing/2014/chartex" xmlns:cx1="http://schemas.microsoft.com/office/drawing/2015/9/8/chartex" xmlns:cx2="http://schemas.microsoft.com/office/drawing/2015/10/21/chartex" xmlns:cx3="http://schemas.microsoft.com/office/drawing/2016/5/9/chartex" xmlns:cx4="http://schemas.microsoft.com/office/drawing/2016/5/10/chartex" xmlns:cx5="http://schemas.microsoft.com/office/drawing/2016/5/11/chartex" xmlns:cx6="http://schemas.microsoft.com/office/drawing/2016/5/12/chartex" xmlns:cx7="http://schemas.microsoft.com/office/drawing/2016/5/13/chartex" xmlns:cx8="http://schemas.microsoft.com/office/drawing/2016/5/14/chartex" xmlns:mc="http://schemas.openxmlformats.org/markup-compatibility/2006" xmlns:aink="http://schemas.microsoft.com/office/drawing/2016/ink" xmlns:am3d="http://schemas.microsoft.com/office/drawing/2017/model3d" xmlns:o="urn:schemas-microsoft-com:office:office" xmlns:oel="http://schemas.microsoft.com/office/2019/extlst" xmlns:r="http://schemas.openxmlformats.org/officeDocument/2006/relationships" xmlns:m="http://schemas.openxmlformats.org/officeDocument/2006/math" xmlns:v="urn:schemas-microsoft-com:vml" xmlns:wp14="http://schemas.microsoft.com/office/word/2010/wordprocessingDrawing" xmlns:wp="http://schemas.openxmlformats.org/drawingml/2006/wordprocessingDrawing" xmlns:w10="urn:schemas-microsoft-com:office:word" xmlns:w="http://schemas.openxmlformats.org/wordprocessingml/2006/main" xmlns:w14="http://schemas.microsoft.com/office/word/2010/wordml" xmlns:w15="http://schemas.microsoft.com/office/word/2012/wordml" xmlns:w16cex="http://schemas.microsoft.com/office/word/2018/wordml/cex" xmlns:w16cid="http://schemas.microsoft.com/office/word/2016/wordml/cid" xmlns:w16="http://schemas.microsoft.com/office/word/2018/wordml" xmlns:w16du="http://schemas.microsoft.com/office/word/2023/wordml/word16du" xmlns:w16sdtdh="http://schemas.microsoft.com/office/word/2020/wordml/sdtdatahash" xmlns:w16sdtfl="http://schemas.microsoft.com/office/word/2024/wordml/sdtformatlock" xmlns:w16se="http://schemas.microsoft.com/office/word/2015/wordml/symex" xmlns:wpg="http://schemas.microsoft.com/office/word/2010/wordprocessingGroup" xmlns:wpi="http://schemas.microsoft.com/office/word/2010/wordprocessingInk" xmlns:wne="http://schemas.microsoft.com/office/word/2006/wordml" xmlns:wps="http://schemas.microsoft.com/office/word/2010/wordprocessingShape" mc:Ignorable="w14 w15 w16se w16cid w16 w16cex w16sdtdh w16sdtfl w16du wp14">
   <w:abstractNum w:abstractNumId="0" w15:restartNumberingAfterBreak="0">
     <w:nsid w:val="12B02B0F"/>
     <w:multiLevelType w:val="hybridMultilevel"/>
@@ -5580,7 +5808,7 @@
     <w:lvl w:ilvl="0" w:tplc="FB1E31AE">
       <w:start w:val="1"/>
       <w:numFmt w:val="lowerLetter"/>
-      <w:pStyle w:val="Ttulo2"/>
+      <w:pStyle w:val="Heading2"/>
       <w:lvlText w:val="%1)"/>
       <w:lvlJc w:val="left"/>
       <w:pPr>
@@ -6375,38 +6603,38 @@
       </w:rPr>
     </w:lvl>
   </w:abstractNum>
-  <w:num w:numId="1">
+  <w:num w:numId="1" w16cid:durableId="1489514551">
     <w:abstractNumId w:val="8"/>
   </w:num>
-  <w:num w:numId="2">
+  <w:num w:numId="2" w16cid:durableId="1474591983">
     <w:abstractNumId w:val="1"/>
   </w:num>
-  <w:num w:numId="3">
+  <w:num w:numId="3" w16cid:durableId="1785297330">
     <w:abstractNumId w:val="5"/>
   </w:num>
-  <w:num w:numId="4">
+  <w:num w:numId="4" w16cid:durableId="1983656396">
     <w:abstractNumId w:val="2"/>
   </w:num>
-  <w:num w:numId="5">
+  <w:num w:numId="5" w16cid:durableId="347488476">
     <w:abstractNumId w:val="3"/>
   </w:num>
-  <w:num w:numId="6">
+  <w:num w:numId="6" w16cid:durableId="1031104474">
     <w:abstractNumId w:val="6"/>
   </w:num>
-  <w:num w:numId="7">
+  <w:num w:numId="7" w16cid:durableId="1170486575">
     <w:abstractNumId w:val="7"/>
   </w:num>
-  <w:num w:numId="8">
+  <w:num w:numId="8" w16cid:durableId="809522578">
     <w:abstractNumId w:val="0"/>
   </w:num>
-  <w:num w:numId="9">
+  <w:num w:numId="9" w16cid:durableId="1163550296">
     <w:abstractNumId w:val="4"/>
   </w:num>
 </w:numbering>
 </file>
 
 <file path=word/styles.xml><?xml version="1.0" encoding="utf-8"?>
-<w:styles xmlns:mc="http://schemas.openxmlformats.org/markup-compatibility/2006" xmlns:r="http://schemas.openxmlformats.org/officeDocument/2006/relationships" xmlns:w="http://schemas.openxmlformats.org/wordprocessingml/2006/main" xmlns:w14="http://schemas.microsoft.com/office/word/2010/wordml" xmlns:w15="http://schemas.microsoft.com/office/word/2012/wordml" xmlns:w16cid="http://schemas.microsoft.com/office/word/2016/wordml/cid" xmlns:w16se="http://schemas.microsoft.com/office/word/2015/wordml/symex" mc:Ignorable="w14 w15 w16se w16cid">
+<w:styles xmlns:mc="http://schemas.openxmlformats.org/markup-compatibility/2006" xmlns:r="http://schemas.openxmlformats.org/officeDocument/2006/relationships" xmlns:w="http://schemas.openxmlformats.org/wordprocessingml/2006/main" xmlns:w14="http://schemas.microsoft.com/office/word/2010/wordml" xmlns:w15="http://schemas.microsoft.com/office/word/2012/wordml" xmlns:w16cex="http://schemas.microsoft.com/office/word/2018/wordml/cex" xmlns:w16cid="http://schemas.microsoft.com/office/word/2016/wordml/cid" xmlns:w16="http://schemas.microsoft.com/office/word/2018/wordml" xmlns:w16du="http://schemas.microsoft.com/office/word/2023/wordml/word16du" xmlns:w16sdtdh="http://schemas.microsoft.com/office/word/2020/wordml/sdtdatahash" xmlns:w16sdtfl="http://schemas.microsoft.com/office/word/2024/wordml/sdtformatlock" xmlns:w16se="http://schemas.microsoft.com/office/word/2015/wordml/symex" mc:Ignorable="w14 w15 w16se w16cid w16 w16cex w16sdtdh w16sdtfl w16du">
   <w:docDefaults>
     <w:rPrDefault>
       <w:rPr>
@@ -6422,7 +6650,7 @@
       </w:pPr>
     </w:pPrDefault>
   </w:docDefaults>
-  <w:latentStyles w:defLockedState="0" w:defUIPriority="99" w:defSemiHidden="0" w:defUnhideWhenUsed="0" w:defQFormat="0" w:count="375">
+  <w:latentStyles w:defLockedState="0" w:defUIPriority="99" w:defSemiHidden="0" w:defUnhideWhenUsed="0" w:defQFormat="0" w:count="376">
     <w:lsdException w:name="Normal" w:uiPriority="0" w:qFormat="1"/>
     <w:lsdException w:name="heading 1" w:uiPriority="9" w:qFormat="1"/>
     <w:lsdException w:name="heading 2" w:semiHidden="1" w:uiPriority="9" w:unhideWhenUsed="1" w:qFormat="1"/>
@@ -6798,6 +7026,7 @@
     <w:lsdException w:name="Smart Hyperlink" w:semiHidden="1" w:unhideWhenUsed="1"/>
     <w:lsdException w:name="Hashtag" w:semiHidden="1" w:unhideWhenUsed="1"/>
     <w:lsdException w:name="Unresolved Mention" w:semiHidden="1" w:unhideWhenUsed="1"/>
+    <w:lsdException w:name="Smart Link" w:semiHidden="1" w:unhideWhenUsed="1"/>
   </w:latentStyles>
   <w:style w:type="paragraph" w:default="1" w:styleId="Normal">
     <w:name w:val="Normal"/>
@@ -6808,10 +7037,10 @@
       <w:jc w:val="both"/>
     </w:pPr>
   </w:style>
-  <w:style w:type="paragraph" w:styleId="Ttulo2">
+  <w:style w:type="paragraph" w:styleId="Heading2">
     <w:name w:val="heading 2"/>
     <w:next w:val="Normal"/>
-    <w:link w:val="Ttulo2Car"/>
+    <w:link w:val="Heading2Char"/>
     <w:uiPriority w:val="9"/>
     <w:unhideWhenUsed/>
     <w:qFormat/>
@@ -6835,13 +7064,13 @@
       <w:szCs w:val="26"/>
     </w:rPr>
   </w:style>
-  <w:style w:type="character" w:default="1" w:styleId="Fuentedeprrafopredeter">
+  <w:style w:type="character" w:default="1" w:styleId="DefaultParagraphFont">
     <w:name w:val="Default Paragraph Font"/>
     <w:uiPriority w:val="1"/>
     <w:semiHidden/>
     <w:unhideWhenUsed/>
   </w:style>
-  <w:style w:type="table" w:default="1" w:styleId="Tablanormal">
+  <w:style w:type="table" w:default="1" w:styleId="TableNormal">
     <w:name w:val="Normal Table"/>
     <w:uiPriority w:val="99"/>
     <w:semiHidden/>
@@ -6856,16 +7085,16 @@
       </w:tblCellMar>
     </w:tblPr>
   </w:style>
-  <w:style w:type="numbering" w:default="1" w:styleId="Sinlista">
+  <w:style w:type="numbering" w:default="1" w:styleId="NoList">
     <w:name w:val="No List"/>
     <w:uiPriority w:val="99"/>
     <w:semiHidden/>
     <w:unhideWhenUsed/>
   </w:style>
-  <w:style w:type="character" w:customStyle="1" w:styleId="Ttulo2Car">
-    <w:name w:val="Título 2 Car"/>
-    <w:basedOn w:val="Fuentedeprrafopredeter"/>
-    <w:link w:val="Ttulo2"/>
+  <w:style w:type="character" w:customStyle="1" w:styleId="Heading2Char">
+    <w:name w:val="Heading 2 Char"/>
+    <w:basedOn w:val="DefaultParagraphFont"/>
+    <w:link w:val="Heading2"/>
     <w:uiPriority w:val="9"/>
     <w:rsid w:val="001E1D48"/>
     <w:rPr>
@@ -6877,9 +7106,9 @@
       <w:szCs w:val="26"/>
     </w:rPr>
   </w:style>
-  <w:style w:type="table" w:styleId="Tablaconcuadrcula">
+  <w:style w:type="table" w:styleId="TableGrid">
     <w:name w:val="Table Grid"/>
-    <w:basedOn w:val="Tablanormal"/>
+    <w:basedOn w:val="TableNormal"/>
     <w:uiPriority w:val="59"/>
     <w:rsid w:val="001E1D48"/>
     <w:pPr>
@@ -6897,10 +7126,10 @@
       </w:tblBorders>
     </w:tblPr>
   </w:style>
-  <w:style w:type="paragraph" w:styleId="Prrafodelista">
+  <w:style w:type="paragraph" w:styleId="ListParagraph">
     <w:name w:val="List Paragraph"/>
     <w:basedOn w:val="Normal"/>
-    <w:link w:val="PrrafodelistaCar"/>
+    <w:link w:val="ListParagraphChar"/>
     <w:uiPriority w:val="34"/>
     <w:qFormat/>
     <w:rsid w:val="001E1D48"/>
@@ -6909,11 +7138,11 @@
       <w:contextualSpacing/>
     </w:pPr>
   </w:style>
-  <w:style w:type="paragraph" w:styleId="Ttulo">
+  <w:style w:type="paragraph" w:styleId="Title">
     <w:name w:val="Title"/>
     <w:basedOn w:val="Normal"/>
     <w:next w:val="Normal"/>
-    <w:link w:val="TtuloCar"/>
+    <w:link w:val="TitleChar"/>
     <w:uiPriority w:val="10"/>
     <w:qFormat/>
     <w:rsid w:val="001E1D48"/>
@@ -6933,10 +7162,10 @@
       <w:szCs w:val="52"/>
     </w:rPr>
   </w:style>
-  <w:style w:type="character" w:customStyle="1" w:styleId="TtuloCar">
-    <w:name w:val="Título Car"/>
-    <w:basedOn w:val="Fuentedeprrafopredeter"/>
-    <w:link w:val="Ttulo"/>
+  <w:style w:type="character" w:customStyle="1" w:styleId="TitleChar">
+    <w:name w:val="Title Char"/>
+    <w:basedOn w:val="DefaultParagraphFont"/>
+    <w:link w:val="Title"/>
     <w:uiPriority w:val="10"/>
     <w:rsid w:val="001E1D48"/>
     <w:rPr>
@@ -6948,17 +7177,17 @@
       <w:szCs w:val="52"/>
     </w:rPr>
   </w:style>
-  <w:style w:type="character" w:customStyle="1" w:styleId="PrrafodelistaCar">
-    <w:name w:val="Párrafo de lista Car"/>
-    <w:basedOn w:val="Fuentedeprrafopredeter"/>
-    <w:link w:val="Prrafodelista"/>
+  <w:style w:type="character" w:customStyle="1" w:styleId="ListParagraphChar">
+    <w:name w:val="List Paragraph Char"/>
+    <w:basedOn w:val="DefaultParagraphFont"/>
+    <w:link w:val="ListParagraph"/>
     <w:uiPriority w:val="34"/>
     <w:rsid w:val="001E1D48"/>
   </w:style>
-  <w:style w:type="paragraph" w:styleId="Encabezado">
+  <w:style w:type="paragraph" w:styleId="Header">
     <w:name w:val="header"/>
     <w:basedOn w:val="Normal"/>
-    <w:link w:val="EncabezadoCar"/>
+    <w:link w:val="HeaderChar"/>
     <w:unhideWhenUsed/>
     <w:rsid w:val="001E1D48"/>
     <w:pPr>
@@ -6968,17 +7197,17 @@
       </w:tabs>
     </w:pPr>
   </w:style>
-  <w:style w:type="character" w:customStyle="1" w:styleId="EncabezadoCar">
-    <w:name w:val="Encabezado Car"/>
-    <w:basedOn w:val="Fuentedeprrafopredeter"/>
-    <w:link w:val="Encabezado"/>
+  <w:style w:type="character" w:customStyle="1" w:styleId="HeaderChar">
+    <w:name w:val="Header Char"/>
+    <w:basedOn w:val="DefaultParagraphFont"/>
+    <w:link w:val="Header"/>
     <w:uiPriority w:val="99"/>
     <w:rsid w:val="001E1D48"/>
   </w:style>
-  <w:style w:type="paragraph" w:styleId="Piedepgina">
+  <w:style w:type="paragraph" w:styleId="Footer">
     <w:name w:val="footer"/>
     <w:basedOn w:val="Normal"/>
-    <w:link w:val="PiedepginaCar"/>
+    <w:link w:val="FooterChar"/>
     <w:uiPriority w:val="99"/>
     <w:unhideWhenUsed/>
     <w:rsid w:val="001E1D48"/>
@@ -6989,17 +7218,17 @@
       </w:tabs>
     </w:pPr>
   </w:style>
-  <w:style w:type="character" w:customStyle="1" w:styleId="PiedepginaCar">
-    <w:name w:val="Pie de página Car"/>
-    <w:basedOn w:val="Fuentedeprrafopredeter"/>
-    <w:link w:val="Piedepgina"/>
+  <w:style w:type="character" w:customStyle="1" w:styleId="FooterChar">
+    <w:name w:val="Footer Char"/>
+    <w:basedOn w:val="DefaultParagraphFont"/>
+    <w:link w:val="Footer"/>
     <w:uiPriority w:val="99"/>
     <w:rsid w:val="001E1D48"/>
   </w:style>
-  <w:style w:type="paragraph" w:styleId="Textodeglobo">
+  <w:style w:type="paragraph" w:styleId="BalloonText">
     <w:name w:val="Balloon Text"/>
     <w:basedOn w:val="Normal"/>
-    <w:link w:val="TextodegloboCar"/>
+    <w:link w:val="BalloonTextChar"/>
     <w:uiPriority w:val="99"/>
     <w:semiHidden/>
     <w:unhideWhenUsed/>
@@ -7010,10 +7239,10 @@
       <w:szCs w:val="16"/>
     </w:rPr>
   </w:style>
-  <w:style w:type="character" w:customStyle="1" w:styleId="TextodegloboCar">
-    <w:name w:val="Texto de globo Car"/>
-    <w:basedOn w:val="Fuentedeprrafopredeter"/>
-    <w:link w:val="Textodeglobo"/>
+  <w:style w:type="character" w:customStyle="1" w:styleId="BalloonTextChar">
+    <w:name w:val="Balloon Text Char"/>
+    <w:basedOn w:val="DefaultParagraphFont"/>
+    <w:link w:val="BalloonText"/>
     <w:uiPriority w:val="99"/>
     <w:semiHidden/>
     <w:rsid w:val="001E1D48"/>
@@ -7066,9 +7295,9 @@
       </w:tblCellMar>
     </w:tblPr>
   </w:style>
-  <w:style w:type="character" w:styleId="Hipervnculo">
+  <w:style w:type="character" w:styleId="Hyperlink">
     <w:name w:val="Hyperlink"/>
-    <w:basedOn w:val="Fuentedeprrafopredeter"/>
+    <w:basedOn w:val="DefaultParagraphFont"/>
     <w:uiPriority w:val="99"/>
     <w:unhideWhenUsed/>
     <w:rsid w:val="00415A96"/>
@@ -7077,9 +7306,9 @@
       <w:u w:val="single"/>
     </w:rPr>
   </w:style>
-  <w:style w:type="character" w:styleId="Mencinsinresolver">
+  <w:style w:type="character" w:styleId="UnresolvedMention">
     <w:name w:val="Unresolved Mention"/>
-    <w:basedOn w:val="Fuentedeprrafopredeter"/>
+    <w:basedOn w:val="DefaultParagraphFont"/>
     <w:uiPriority w:val="99"/>
     <w:semiHidden/>
     <w:unhideWhenUsed/>

</xml_diff>